<commit_message>
updated CV section and footer
</commit_message>
<xml_diff>
--- a/public/documents/TARASSOVA_Anastassia_Dev_CV.docx
+++ b/public/documents/TARASSOVA_Anastassia_Dev_CV.docx
@@ -94,6 +94,8 @@
         <w:jc w:val="center"/>
         <w:rPr>
           <w:rFonts w:ascii="Avenir Next LT Pro Light" w:hAnsi="Avenir Next LT Pro Light"/>
+          <w:sz w:val="22"/>
+          <w:szCs w:val="22"/>
         </w:rPr>
       </w:pPr>
       <w:hyperlink r:id="rId9" w:history="1">
@@ -101,55 +103,17 @@
           <w:rPr>
             <w:rStyle w:val="Hyperlink"/>
             <w:rFonts w:ascii="Avenir Next LT Pro Light" w:hAnsi="Avenir Next LT Pro Light"/>
+            <w:sz w:val="22"/>
+            <w:szCs w:val="22"/>
           </w:rPr>
-          <w:t>Po</w:t>
-        </w:r>
-        <w:r>
-          <w:rPr>
-            <w:rStyle w:val="Hyperlink"/>
-            <w:rFonts w:ascii="Avenir Next LT Pro Light" w:hAnsi="Avenir Next LT Pro Light"/>
-          </w:rPr>
-          <w:t>r</w:t>
-        </w:r>
-        <w:r>
-          <w:rPr>
-            <w:rStyle w:val="Hyperlink"/>
-            <w:rFonts w:ascii="Avenir Next LT Pro Light" w:hAnsi="Avenir Next LT Pro Light"/>
-          </w:rPr>
-          <w:t>t</w:t>
-        </w:r>
-        <w:r>
-          <w:rPr>
-            <w:rStyle w:val="Hyperlink"/>
-            <w:rFonts w:ascii="Avenir Next LT Pro Light" w:hAnsi="Avenir Next LT Pro Light"/>
-          </w:rPr>
-          <w:t>f</w:t>
-        </w:r>
-        <w:r>
-          <w:rPr>
-            <w:rStyle w:val="Hyperlink"/>
-            <w:rFonts w:ascii="Avenir Next LT Pro Light" w:hAnsi="Avenir Next LT Pro Light"/>
-          </w:rPr>
-          <w:t>o</w:t>
-        </w:r>
-        <w:r>
-          <w:rPr>
-            <w:rStyle w:val="Hyperlink"/>
-            <w:rFonts w:ascii="Avenir Next LT Pro Light" w:hAnsi="Avenir Next LT Pro Light"/>
-          </w:rPr>
-          <w:t>l</w:t>
-        </w:r>
-        <w:r>
-          <w:rPr>
-            <w:rStyle w:val="Hyperlink"/>
-            <w:rFonts w:ascii="Avenir Next LT Pro Light" w:hAnsi="Avenir Next LT Pro Light"/>
-          </w:rPr>
-          <w:t>io</w:t>
+          <w:t>Portfolio</w:t>
         </w:r>
       </w:hyperlink>
       <w:r>
         <w:rPr>
           <w:rFonts w:ascii="Avenir Next LT Pro Light" w:hAnsi="Avenir Next LT Pro Light"/>
+          <w:sz w:val="22"/>
+          <w:szCs w:val="22"/>
         </w:rPr>
         <w:t xml:space="preserve"> | </w:t>
       </w:r>
@@ -158,26 +122,25 @@
           <w:rPr>
             <w:rStyle w:val="Hyperlink"/>
             <w:rFonts w:ascii="Avenir Next LT Pro Light" w:hAnsi="Avenir Next LT Pro Light"/>
+            <w:sz w:val="22"/>
+            <w:szCs w:val="22"/>
           </w:rPr>
-          <w:t>GitHu</w:t>
-        </w:r>
-        <w:r>
-          <w:rPr>
-            <w:rStyle w:val="Hyperlink"/>
-            <w:rFonts w:ascii="Avenir Next LT Pro Light" w:hAnsi="Avenir Next LT Pro Light"/>
-          </w:rPr>
-          <w:t>b</w:t>
+          <w:t>GitHub</w:t>
         </w:r>
       </w:hyperlink>
       <w:r>
         <w:rPr>
           <w:rFonts w:ascii="Avenir Next LT Pro Light" w:hAnsi="Avenir Next LT Pro Light"/>
+          <w:sz w:val="22"/>
+          <w:szCs w:val="22"/>
         </w:rPr>
         <w:t xml:space="preserve"> </w:t>
       </w:r>
       <w:r>
         <w:rPr>
           <w:rFonts w:ascii="Avenir Next LT Pro Light" w:hAnsi="Avenir Next LT Pro Light"/>
+          <w:sz w:val="22"/>
+          <w:szCs w:val="22"/>
         </w:rPr>
         <w:t xml:space="preserve"> | </w:t>
       </w:r>
@@ -186,22 +149,10 @@
           <w:rPr>
             <w:rStyle w:val="Hyperlink"/>
             <w:rFonts w:ascii="Avenir Next LT Pro Light" w:hAnsi="Avenir Next LT Pro Light"/>
+            <w:sz w:val="22"/>
+            <w:szCs w:val="22"/>
           </w:rPr>
-          <w:t>Link</w:t>
-        </w:r>
-        <w:r>
-          <w:rPr>
-            <w:rStyle w:val="Hyperlink"/>
-            <w:rFonts w:ascii="Avenir Next LT Pro Light" w:hAnsi="Avenir Next LT Pro Light"/>
-          </w:rPr>
-          <w:t>e</w:t>
-        </w:r>
-        <w:r>
-          <w:rPr>
-            <w:rStyle w:val="Hyperlink"/>
-            <w:rFonts w:ascii="Avenir Next LT Pro Light" w:hAnsi="Avenir Next LT Pro Light"/>
-          </w:rPr>
-          <w:t>dIn</w:t>
+          <w:t>LinkedIn</w:t>
         </w:r>
       </w:hyperlink>
     </w:p>
@@ -209,628 +160,704 @@
       <w:pPr>
         <w:rPr>
           <w:rFonts w:ascii="Avenir Next LT Pro Light" w:hAnsi="Avenir Next LT Pro Light"/>
-        </w:rPr>
-      </w:pPr>
-      <w:r>
-        <w:rPr>
-          <w:rFonts w:ascii="Avenir Next LT Pro Light" w:hAnsi="Avenir Next LT Pro Light"/>
-          <w:b/>
-          <w:bCs/>
+          <w:sz w:val="22"/>
+          <w:szCs w:val="22"/>
+        </w:rPr>
+      </w:pPr>
+      <w:r>
+        <w:rPr>
+          <w:rFonts w:ascii="Avenir Next LT Pro Light" w:hAnsi="Avenir Next LT Pro Light"/>
+          <w:b/>
+          <w:bCs/>
+          <w:sz w:val="22"/>
+          <w:szCs w:val="22"/>
         </w:rPr>
         <w:t xml:space="preserve">PROFILE </w:t>
       </w:r>
     </w:p>
     <w:p>
       <w:pPr>
+        <w:spacing w:line="360" w:lineRule="auto"/>
         <w:jc w:val="both"/>
         <w:rPr>
           <w:rFonts w:ascii="Avenir Next LT Pro Light" w:hAnsi="Avenir Next LT Pro Light"/>
-        </w:rPr>
-      </w:pPr>
-      <w:r>
-        <w:rPr>
-          <w:rFonts w:ascii="Avenir Next LT Pro Light" w:hAnsi="Avenir Next LT Pro Light"/>
-        </w:rPr>
-        <w:t>Full-stack developer completing AEC program at John Abbott College</w:t>
-      </w:r>
-      <w:r>
-        <w:rPr>
-          <w:rFonts w:ascii="Avenir Next LT Pro Light" w:hAnsi="Avenir Next LT Pro Light"/>
-        </w:rPr>
-        <w:t>.</w:t>
-      </w:r>
-      <w:r>
-        <w:rPr>
-          <w:rFonts w:ascii="Avenir Next LT Pro Light" w:hAnsi="Avenir Next LT Pro Light"/>
+          <w:sz w:val="22"/>
+          <w:szCs w:val="22"/>
+        </w:rPr>
+      </w:pPr>
+      <w:r>
+        <w:rPr>
+          <w:rFonts w:ascii="Avenir Next LT Pro Light" w:hAnsi="Avenir Next LT Pro Light"/>
+          <w:sz w:val="22"/>
+          <w:szCs w:val="22"/>
+        </w:rPr>
+        <w:t>Full-stack developer completing AEC program at John Abbott College. Twice recipient of Dean's List honors. Strong problem-solving skills and ability to perform under pressure</w:t>
+      </w:r>
+      <w:r>
+        <w:rPr>
+          <w:rFonts w:ascii="Avenir Next LT Pro Light" w:hAnsi="Avenir Next LT Pro Light"/>
+          <w:sz w:val="22"/>
+          <w:szCs w:val="22"/>
+        </w:rPr>
+        <w:t xml:space="preserve">, </w:t>
+      </w:r>
+      <w:r>
+        <w:rPr>
+          <w:rFonts w:ascii="Avenir Next LT Pro Light" w:hAnsi="Avenir Next LT Pro Light"/>
+          <w:sz w:val="22"/>
+          <w:szCs w:val="22"/>
+        </w:rPr>
+        <w:t xml:space="preserve">gained from 5 years of nursing experience. Seeking junior developer or internship opportunities, starting </w:t>
+      </w:r>
+      <w:r>
+        <w:rPr>
+          <w:rFonts w:ascii="Avenir Next LT Pro Light" w:hAnsi="Avenir Next LT Pro Light"/>
+          <w:b/>
+          <w:bCs/>
+          <w:sz w:val="22"/>
+          <w:szCs w:val="22"/>
+        </w:rPr>
+        <w:t>September 2025.</w:t>
+      </w:r>
+    </w:p>
+    <w:p>
+      <w:pPr>
+        <w:rPr>
+          <w:rFonts w:ascii="Avenir Next LT Pro Light" w:hAnsi="Avenir Next LT Pro Light"/>
+          <w:sz w:val="22"/>
+          <w:szCs w:val="22"/>
+        </w:rPr>
+      </w:pPr>
+    </w:p>
+    <w:p>
+      <w:pPr>
+        <w:rPr>
+          <w:rFonts w:ascii="Avenir Next LT Pro Light" w:hAnsi="Avenir Next LT Pro Light"/>
+          <w:b/>
+          <w:bCs/>
+          <w:sz w:val="22"/>
+          <w:szCs w:val="22"/>
+        </w:rPr>
+      </w:pPr>
+      <w:r>
+        <w:rPr>
+          <w:rFonts w:ascii="Avenir Next LT Pro Light" w:hAnsi="Avenir Next LT Pro Light"/>
+          <w:b/>
+          <w:bCs/>
+          <w:sz w:val="22"/>
+          <w:szCs w:val="22"/>
+        </w:rPr>
+        <w:t xml:space="preserve">TECHNICAL SKILLS </w:t>
+      </w:r>
+    </w:p>
+    <w:p>
+      <w:pPr>
+        <w:spacing w:line="360" w:lineRule="auto"/>
+        <w:rPr>
+          <w:rFonts w:ascii="Avenir Next LT Pro Light" w:hAnsi="Avenir Next LT Pro Light"/>
+          <w:sz w:val="22"/>
+          <w:szCs w:val="22"/>
+        </w:rPr>
+      </w:pPr>
+      <w:r>
+        <w:rPr>
+          <w:rFonts w:ascii="Arial" w:hAnsi="Arial" w:cs="Arial"/>
+          <w:sz w:val="22"/>
+          <w:szCs w:val="22"/>
+        </w:rPr>
+        <w:t>●</w:t>
+      </w:r>
+      <w:r>
+        <w:rPr>
+          <w:rFonts w:ascii="Avenir Next LT Pro Light" w:hAnsi="Avenir Next LT Pro Light"/>
+          <w:sz w:val="22"/>
+          <w:szCs w:val="22"/>
+        </w:rPr>
+        <w:t xml:space="preserve"> LANGUAGES:</w:t>
+      </w:r>
+      <w:r>
+        <w:rPr>
+          <w:rFonts w:ascii="Avenir Next LT Pro Light" w:hAnsi="Avenir Next LT Pro Light"/>
+          <w:b/>
+          <w:bCs/>
+          <w:sz w:val="22"/>
+          <w:szCs w:val="22"/>
         </w:rPr>
         <w:t xml:space="preserve"> </w:t>
       </w:r>
       <w:r>
         <w:rPr>
           <w:rFonts w:ascii="Avenir Next LT Pro Light" w:hAnsi="Avenir Next LT Pro Light"/>
-        </w:rPr>
-        <w:t xml:space="preserve">Twice recipient of </w:t>
-      </w:r>
-      <w:r>
-        <w:rPr>
-          <w:rFonts w:ascii="Avenir Next LT Pro Light" w:hAnsi="Avenir Next LT Pro Light"/>
-        </w:rPr>
-        <w:t>Dean's List honor</w:t>
-      </w:r>
-      <w:r>
-        <w:rPr>
-          <w:rFonts w:ascii="Avenir Next LT Pro Light" w:hAnsi="Avenir Next LT Pro Light"/>
-        </w:rPr>
-        <w:t>s. S</w:t>
-      </w:r>
-      <w:r>
-        <w:rPr>
-          <w:rFonts w:ascii="Avenir Next LT Pro Light" w:hAnsi="Avenir Next LT Pro Light"/>
-        </w:rPr>
-        <w:t>trong problem-solving skills and ability to perform under pressure</w:t>
-      </w:r>
-      <w:r>
-        <w:rPr>
-          <w:rFonts w:ascii="Avenir Next LT Pro Light" w:hAnsi="Avenir Next LT Pro Light"/>
+          <w:sz w:val="22"/>
+          <w:szCs w:val="22"/>
+        </w:rPr>
+        <w:t xml:space="preserve">Java, </w:t>
+      </w:r>
+      <w:proofErr w:type="spellStart"/>
+      <w:r>
+        <w:rPr>
+          <w:rFonts w:ascii="Avenir Next LT Pro Light" w:hAnsi="Avenir Next LT Pro Light"/>
+          <w:sz w:val="22"/>
+          <w:szCs w:val="22"/>
+        </w:rPr>
+        <w:t>Javascript</w:t>
+      </w:r>
+      <w:proofErr w:type="spellEnd"/>
+      <w:r>
+        <w:rPr>
+          <w:rFonts w:ascii="Avenir Next LT Pro Light" w:hAnsi="Avenir Next LT Pro Light"/>
+          <w:sz w:val="22"/>
+          <w:szCs w:val="22"/>
+        </w:rPr>
+        <w:t>,</w:t>
+      </w:r>
+      <w:r>
+        <w:rPr>
+          <w:rFonts w:ascii="Avenir Next LT Pro Light" w:hAnsi="Avenir Next LT Pro Light"/>
+          <w:sz w:val="22"/>
+          <w:szCs w:val="22"/>
+        </w:rPr>
+        <w:t xml:space="preserve"> Python,</w:t>
+      </w:r>
+      <w:r>
+        <w:rPr>
+          <w:rFonts w:ascii="Avenir Next LT Pro Light" w:hAnsi="Avenir Next LT Pro Light"/>
+          <w:sz w:val="22"/>
+          <w:szCs w:val="22"/>
+        </w:rPr>
+        <w:t xml:space="preserve"> PHP, HTML5, CSS3, C#</w:t>
+      </w:r>
+      <w:r>
+        <w:rPr>
+          <w:rFonts w:ascii="Avenir Next LT Pro Light" w:hAnsi="Avenir Next LT Pro Light"/>
+          <w:sz w:val="22"/>
+          <w:szCs w:val="22"/>
+        </w:rPr>
+        <w:t>, i</w:t>
+      </w:r>
+      <w:r>
+        <w:rPr>
+          <w:rFonts w:ascii="Avenir Next LT Pro Light" w:hAnsi="Avenir Next LT Pro Light"/>
+          <w:sz w:val="22"/>
+          <w:szCs w:val="22"/>
+        </w:rPr>
+        <w:t>nterested in Rus</w:t>
+      </w:r>
+      <w:r>
+        <w:rPr>
+          <w:rFonts w:ascii="Avenir Next LT Pro Light" w:hAnsi="Avenir Next LT Pro Light"/>
+          <w:sz w:val="22"/>
+          <w:szCs w:val="22"/>
+        </w:rPr>
+        <w:t>t</w:t>
+      </w:r>
+    </w:p>
+    <w:p>
+      <w:pPr>
+        <w:spacing w:line="360" w:lineRule="auto"/>
+        <w:rPr>
+          <w:rFonts w:ascii="Avenir Next LT Pro Light" w:hAnsi="Avenir Next LT Pro Light"/>
+          <w:sz w:val="22"/>
+          <w:szCs w:val="22"/>
+        </w:rPr>
+      </w:pPr>
+      <w:r>
+        <w:rPr>
+          <w:rFonts w:ascii="Arial" w:hAnsi="Arial" w:cs="Arial"/>
+          <w:sz w:val="22"/>
+          <w:szCs w:val="22"/>
+        </w:rPr>
+        <w:t>●</w:t>
+      </w:r>
+      <w:r>
+        <w:rPr>
+          <w:rFonts w:ascii="Avenir Next LT Pro Light" w:hAnsi="Avenir Next LT Pro Light"/>
+          <w:sz w:val="22"/>
+          <w:szCs w:val="22"/>
+        </w:rPr>
+        <w:t xml:space="preserve"> FRAMEWORKS &amp; LIBRARIES:</w:t>
+      </w:r>
+      <w:r>
+        <w:rPr>
+          <w:rFonts w:ascii="Avenir Next LT Pro Light" w:hAnsi="Avenir Next LT Pro Light"/>
+          <w:b/>
+          <w:bCs/>
+          <w:sz w:val="22"/>
+          <w:szCs w:val="22"/>
+        </w:rPr>
+        <w:t xml:space="preserve"> </w:t>
+      </w:r>
+      <w:r>
+        <w:rPr>
+          <w:rFonts w:ascii="Avenir Next LT Pro Light" w:hAnsi="Avenir Next LT Pro Light"/>
+          <w:sz w:val="22"/>
+          <w:szCs w:val="22"/>
+        </w:rPr>
+        <w:t>React, React Router, JWT,</w:t>
+      </w:r>
+      <w:r>
+        <w:rPr>
+          <w:rFonts w:ascii="Avenir Next LT Pro Light" w:hAnsi="Avenir Next LT Pro Light"/>
+          <w:sz w:val="22"/>
+          <w:szCs w:val="22"/>
+        </w:rPr>
+        <w:t xml:space="preserve"> REST APIs, OAuth2,</w:t>
+      </w:r>
+      <w:r>
+        <w:rPr>
+          <w:rFonts w:ascii="Avenir Next LT Pro Light" w:hAnsi="Avenir Next LT Pro Light"/>
+          <w:sz w:val="22"/>
+          <w:szCs w:val="22"/>
+        </w:rPr>
+        <w:t xml:space="preserve"> Express.js, Axios, </w:t>
+      </w:r>
+      <w:proofErr w:type="spellStart"/>
+      <w:r>
+        <w:rPr>
+          <w:rFonts w:ascii="Avenir Next LT Pro Light" w:hAnsi="Avenir Next LT Pro Light"/>
+          <w:sz w:val="22"/>
+          <w:szCs w:val="22"/>
+        </w:rPr>
+        <w:t>Springboot</w:t>
+      </w:r>
+      <w:proofErr w:type="spellEnd"/>
+      <w:r>
+        <w:rPr>
+          <w:rFonts w:ascii="Avenir Next LT Pro Light" w:hAnsi="Avenir Next LT Pro Light"/>
+          <w:sz w:val="22"/>
+          <w:szCs w:val="22"/>
+        </w:rPr>
+        <w:t>, Bootstrap, SCSS, Tailwind CSS, FXML, Laravel, Vite, Nodejs</w:t>
+      </w:r>
+      <w:r>
+        <w:rPr>
+          <w:rFonts w:ascii="Avenir Next LT Pro Light" w:hAnsi="Avenir Next LT Pro Light"/>
+          <w:sz w:val="22"/>
+          <w:szCs w:val="22"/>
+        </w:rPr>
+        <w:t>, Maven</w:t>
+      </w:r>
+    </w:p>
+    <w:p>
+      <w:pPr>
+        <w:spacing w:line="360" w:lineRule="auto"/>
+        <w:rPr>
+          <w:rFonts w:ascii="Avenir Next LT Pro Light" w:hAnsi="Avenir Next LT Pro Light"/>
+          <w:sz w:val="22"/>
+          <w:szCs w:val="22"/>
+        </w:rPr>
+      </w:pPr>
+      <w:r>
+        <w:rPr>
+          <w:rFonts w:ascii="Arial" w:hAnsi="Arial" w:cs="Arial"/>
+          <w:b/>
+          <w:bCs/>
+          <w:sz w:val="22"/>
+          <w:szCs w:val="22"/>
+        </w:rPr>
+        <w:t>●</w:t>
+      </w:r>
+      <w:r>
+        <w:rPr>
+          <w:rFonts w:ascii="Avenir Next LT Pro Light" w:hAnsi="Avenir Next LT Pro Light"/>
+          <w:sz w:val="22"/>
+          <w:szCs w:val="22"/>
+        </w:rPr>
+        <w:t xml:space="preserve"> DATABASES</w:t>
+      </w:r>
+      <w:r>
+        <w:rPr>
+          <w:rFonts w:ascii="Avenir Next LT Pro Light" w:hAnsi="Avenir Next LT Pro Light"/>
+          <w:b/>
+          <w:bCs/>
+          <w:sz w:val="22"/>
+          <w:szCs w:val="22"/>
+        </w:rPr>
+        <w:t xml:space="preserve">: </w:t>
+      </w:r>
+      <w:r>
+        <w:rPr>
+          <w:rFonts w:ascii="Avenir Next LT Pro Light" w:hAnsi="Avenir Next LT Pro Light"/>
+          <w:sz w:val="22"/>
+          <w:szCs w:val="22"/>
+        </w:rPr>
+        <w:t>MySQL, NoSQL, PostgreSQL, MongoDB</w:t>
+      </w:r>
+    </w:p>
+    <w:p>
+      <w:pPr>
+        <w:spacing w:line="360" w:lineRule="auto"/>
+        <w:rPr>
+          <w:rFonts w:ascii="Avenir Next LT Pro Light" w:hAnsi="Avenir Next LT Pro Light"/>
+          <w:sz w:val="22"/>
+          <w:szCs w:val="22"/>
+        </w:rPr>
+      </w:pPr>
+      <w:r>
+        <w:rPr>
+          <w:rFonts w:ascii="Arial" w:hAnsi="Arial" w:cs="Arial"/>
+          <w:b/>
+          <w:bCs/>
+          <w:sz w:val="22"/>
+          <w:szCs w:val="22"/>
+        </w:rPr>
+        <w:t>●</w:t>
+      </w:r>
+      <w:r>
+        <w:rPr>
+          <w:rFonts w:ascii="Avenir Next LT Pro Light" w:hAnsi="Avenir Next LT Pro Light"/>
+          <w:b/>
+          <w:bCs/>
+          <w:sz w:val="22"/>
+          <w:szCs w:val="22"/>
+        </w:rPr>
+        <w:t xml:space="preserve"> </w:t>
+      </w:r>
+      <w:r>
+        <w:rPr>
+          <w:rFonts w:ascii="Avenir Next LT Pro Light" w:hAnsi="Avenir Next LT Pro Light"/>
+          <w:sz w:val="22"/>
+          <w:szCs w:val="22"/>
+        </w:rPr>
+        <w:t>DEPLOYMENT &amp; CLOUD:</w:t>
+      </w:r>
+      <w:r>
+        <w:rPr>
+          <w:rFonts w:ascii="Avenir Next LT Pro Light" w:hAnsi="Avenir Next LT Pro Light"/>
+          <w:b/>
+          <w:bCs/>
+          <w:sz w:val="22"/>
+          <w:szCs w:val="22"/>
+        </w:rPr>
+        <w:t xml:space="preserve"> </w:t>
+      </w:r>
+      <w:proofErr w:type="spellStart"/>
+      <w:r>
+        <w:rPr>
+          <w:rFonts w:ascii="Avenir Next LT Pro Light" w:hAnsi="Avenir Next LT Pro Light"/>
+          <w:sz w:val="22"/>
+          <w:szCs w:val="22"/>
+        </w:rPr>
+        <w:t>Vercel</w:t>
+      </w:r>
+      <w:proofErr w:type="spellEnd"/>
+      <w:r>
+        <w:rPr>
+          <w:rFonts w:ascii="Avenir Next LT Pro Light" w:hAnsi="Avenir Next LT Pro Light"/>
+          <w:sz w:val="22"/>
+          <w:szCs w:val="22"/>
+        </w:rPr>
+        <w:t xml:space="preserve">, AWS (EC2, S3), Azure </w:t>
+      </w:r>
+    </w:p>
+    <w:p>
+      <w:pPr>
+        <w:spacing w:line="360" w:lineRule="auto"/>
+        <w:rPr>
+          <w:rFonts w:ascii="Avenir Next LT Pro Light" w:hAnsi="Avenir Next LT Pro Light"/>
+          <w:sz w:val="22"/>
+          <w:szCs w:val="22"/>
+        </w:rPr>
+      </w:pPr>
+      <w:r>
+        <w:rPr>
+          <w:rFonts w:ascii="Arial" w:hAnsi="Arial" w:cs="Arial"/>
+          <w:sz w:val="22"/>
+          <w:szCs w:val="22"/>
+        </w:rPr>
+        <w:t>●</w:t>
+      </w:r>
+      <w:r>
+        <w:rPr>
+          <w:rFonts w:ascii="Avenir Next LT Pro Light" w:hAnsi="Avenir Next LT Pro Light"/>
+          <w:sz w:val="22"/>
+          <w:szCs w:val="22"/>
+        </w:rPr>
+        <w:t xml:space="preserve"> TOOLS &amp; PLATFORMS:</w:t>
+      </w:r>
+      <w:r>
+        <w:rPr>
+          <w:rFonts w:ascii="Avenir Next LT Pro Light" w:hAnsi="Avenir Next LT Pro Light"/>
+          <w:b/>
+          <w:bCs/>
+          <w:sz w:val="22"/>
+          <w:szCs w:val="22"/>
+        </w:rPr>
+        <w:t xml:space="preserve"> </w:t>
+      </w:r>
+      <w:proofErr w:type="spellStart"/>
+      <w:r>
+        <w:rPr>
+          <w:rFonts w:ascii="Avenir Next LT Pro Light" w:hAnsi="Avenir Next LT Pro Light"/>
+          <w:sz w:val="22"/>
+          <w:szCs w:val="22"/>
+        </w:rPr>
+        <w:t>Github</w:t>
+      </w:r>
+      <w:proofErr w:type="spellEnd"/>
+      <w:r>
+        <w:rPr>
+          <w:rFonts w:ascii="Avenir Next LT Pro Light" w:hAnsi="Avenir Next LT Pro Light"/>
+          <w:sz w:val="22"/>
+          <w:szCs w:val="22"/>
+        </w:rPr>
+        <w:t>, Git, Figma, Postman, Agile/Scrum/Kanban</w:t>
+      </w:r>
+      <w:r>
+        <w:rPr>
+          <w:rFonts w:ascii="Avenir Next LT Pro Light" w:hAnsi="Avenir Next LT Pro Light"/>
+          <w:sz w:val="22"/>
+          <w:szCs w:val="22"/>
+        </w:rPr>
+        <w:t>, phpMyAdmin</w:t>
+      </w:r>
+      <w:r>
+        <w:rPr>
+          <w:rFonts w:ascii="Avenir Next LT Pro Light" w:hAnsi="Avenir Next LT Pro Light"/>
+          <w:sz w:val="22"/>
+          <w:szCs w:val="22"/>
+        </w:rPr>
+        <w:t>, Oracle VM Virtual Box</w:t>
+      </w:r>
+      <w:r>
+        <w:rPr>
+          <w:rFonts w:ascii="Avenir Next LT Pro Light" w:hAnsi="Avenir Next LT Pro Light"/>
+          <w:sz w:val="22"/>
+          <w:szCs w:val="22"/>
+        </w:rPr>
+        <w:t>, i</w:t>
+      </w:r>
+      <w:r>
+        <w:rPr>
+          <w:rFonts w:ascii="Avenir Next LT Pro Light" w:hAnsi="Avenir Next LT Pro Light"/>
+          <w:sz w:val="22"/>
+          <w:szCs w:val="22"/>
+        </w:rPr>
+        <w:t>nterested in Jira</w:t>
+      </w:r>
+      <w:r>
+        <w:rPr>
+          <w:rFonts w:ascii="Avenir Next LT Pro Light" w:hAnsi="Avenir Next LT Pro Light"/>
+          <w:sz w:val="22"/>
+          <w:szCs w:val="22"/>
+        </w:rPr>
+        <w:t xml:space="preserve"> and Docker</w:t>
+      </w:r>
+    </w:p>
+    <w:p>
+      <w:pPr>
+        <w:spacing w:line="360" w:lineRule="auto"/>
+        <w:rPr>
+          <w:rFonts w:ascii="Avenir Next LT Pro Light" w:hAnsi="Avenir Next LT Pro Light"/>
+          <w:sz w:val="22"/>
+          <w:szCs w:val="22"/>
+        </w:rPr>
+      </w:pPr>
+      <w:r>
+        <w:rPr>
+          <w:rFonts w:ascii="Arial" w:hAnsi="Arial" w:cs="Arial"/>
+          <w:b/>
+          <w:bCs/>
+          <w:sz w:val="22"/>
+          <w:szCs w:val="22"/>
+        </w:rPr>
+        <w:t>●</w:t>
+      </w:r>
+      <w:r>
+        <w:rPr>
+          <w:rFonts w:ascii="Avenir Next LT Pro Light" w:hAnsi="Avenir Next LT Pro Light"/>
+          <w:b/>
+          <w:bCs/>
+          <w:sz w:val="22"/>
+          <w:szCs w:val="22"/>
+        </w:rPr>
+        <w:t xml:space="preserve"> </w:t>
+      </w:r>
+      <w:r>
+        <w:rPr>
+          <w:rFonts w:ascii="Avenir Next LT Pro Light" w:hAnsi="Avenir Next LT Pro Light"/>
+          <w:sz w:val="22"/>
+          <w:szCs w:val="22"/>
+        </w:rPr>
+        <w:t>CERTIFICATES:</w:t>
+      </w:r>
+      <w:r>
+        <w:rPr>
+          <w:rFonts w:ascii="Avenir Next LT Pro Light" w:hAnsi="Avenir Next LT Pro Light"/>
+          <w:b/>
+          <w:bCs/>
+          <w:sz w:val="22"/>
+          <w:szCs w:val="22"/>
+        </w:rPr>
+        <w:t xml:space="preserve"> </w:t>
+      </w:r>
+      <w:r>
+        <w:rPr>
+          <w:rFonts w:ascii="Avenir Next LT Pro Light" w:hAnsi="Avenir Next LT Pro Light"/>
+          <w:sz w:val="22"/>
+          <w:szCs w:val="22"/>
+        </w:rPr>
+        <w:t xml:space="preserve">AWS Academy Cloud Security Foundations. Free Code Camp certificates. </w:t>
+      </w:r>
+      <w:r>
+        <w:rPr>
+          <w:rFonts w:ascii="Avenir Next LT Pro Light" w:hAnsi="Avenir Next LT Pro Light"/>
+          <w:sz w:val="22"/>
+          <w:szCs w:val="22"/>
+        </w:rPr>
+        <w:t>Microsoft Foundational C#</w:t>
+      </w:r>
+    </w:p>
+    <w:p>
+      <w:pPr>
+        <w:spacing w:line="360" w:lineRule="auto"/>
+        <w:rPr>
+          <w:rFonts w:ascii="Avenir Next LT Pro Light" w:hAnsi="Avenir Next LT Pro Light"/>
+          <w:sz w:val="22"/>
+          <w:szCs w:val="22"/>
+        </w:rPr>
+      </w:pPr>
+      <w:r>
+        <w:rPr>
+          <w:rFonts w:ascii="Arial" w:hAnsi="Arial" w:cs="Arial"/>
+          <w:b/>
+          <w:bCs/>
+          <w:sz w:val="22"/>
+          <w:szCs w:val="22"/>
+        </w:rPr>
+        <w:t xml:space="preserve">● </w:t>
+      </w:r>
+      <w:r>
+        <w:rPr>
+          <w:rFonts w:ascii="Avenir Next LT Pro Light" w:hAnsi="Avenir Next LT Pro Light"/>
+          <w:sz w:val="22"/>
+          <w:szCs w:val="22"/>
+        </w:rPr>
+        <w:t xml:space="preserve">HEALTHCARE TECHNOLOGY EXPERIENCE: </w:t>
+      </w:r>
+      <w:r>
+        <w:rPr>
+          <w:rFonts w:ascii="Avenir Next LT Pro Light" w:hAnsi="Avenir Next LT Pro Light"/>
+          <w:sz w:val="22"/>
+          <w:szCs w:val="22"/>
+        </w:rPr>
+        <w:t xml:space="preserve">Familiar with EMRs like </w:t>
+      </w:r>
+      <w:proofErr w:type="spellStart"/>
+      <w:r>
+        <w:rPr>
+          <w:rFonts w:ascii="Avenir Next LT Pro Light" w:hAnsi="Avenir Next LT Pro Light"/>
+          <w:sz w:val="22"/>
+          <w:szCs w:val="22"/>
+        </w:rPr>
+        <w:t>TelusHealth</w:t>
+      </w:r>
+      <w:proofErr w:type="spellEnd"/>
+      <w:r>
+        <w:rPr>
+          <w:rFonts w:ascii="Avenir Next LT Pro Light" w:hAnsi="Avenir Next LT Pro Light"/>
+          <w:sz w:val="22"/>
+          <w:szCs w:val="22"/>
+        </w:rPr>
+        <w:t xml:space="preserve">, OACIS, as well as </w:t>
+      </w:r>
+      <w:proofErr w:type="spellStart"/>
+      <w:r>
+        <w:rPr>
+          <w:rFonts w:ascii="Avenir Next LT Pro Light" w:hAnsi="Avenir Next LT Pro Light"/>
+          <w:sz w:val="22"/>
+          <w:szCs w:val="22"/>
+        </w:rPr>
+        <w:t>iCLSC</w:t>
+      </w:r>
+      <w:proofErr w:type="spellEnd"/>
+      <w:r>
+        <w:rPr>
+          <w:rFonts w:ascii="Avenir Next LT Pro Light" w:hAnsi="Avenir Next LT Pro Light"/>
+          <w:sz w:val="22"/>
+          <w:szCs w:val="22"/>
+        </w:rPr>
+        <w:t xml:space="preserve">, SILP </w:t>
+      </w:r>
+      <w:proofErr w:type="spellStart"/>
+      <w:r>
+        <w:rPr>
+          <w:rFonts w:ascii="Avenir Next LT Pro Light" w:hAnsi="Avenir Next LT Pro Light"/>
+          <w:sz w:val="22"/>
+          <w:szCs w:val="22"/>
+        </w:rPr>
+        <w:t>Optilab</w:t>
+      </w:r>
+      <w:proofErr w:type="spellEnd"/>
+      <w:r>
+        <w:rPr>
+          <w:rFonts w:ascii="Avenir Next LT Pro Light" w:hAnsi="Avenir Next LT Pro Light"/>
+          <w:sz w:val="22"/>
+          <w:szCs w:val="22"/>
         </w:rPr>
         <w:t xml:space="preserve">, </w:t>
       </w:r>
-      <w:r>
-        <w:rPr>
-          <w:rFonts w:ascii="Avenir Next LT Pro Light" w:hAnsi="Avenir Next LT Pro Light"/>
-        </w:rPr>
-        <w:t>gained from 5</w:t>
-      </w:r>
-      <w:r>
-        <w:rPr>
-          <w:rFonts w:ascii="Avenir Next LT Pro Light" w:hAnsi="Avenir Next LT Pro Light"/>
-        </w:rPr>
-        <w:t xml:space="preserve"> years of nursing experience</w:t>
-      </w:r>
-      <w:r>
-        <w:rPr>
-          <w:rFonts w:ascii="Avenir Next LT Pro Light" w:hAnsi="Avenir Next LT Pro Light"/>
-        </w:rPr>
-        <w:t>.</w:t>
-      </w:r>
-      <w:r>
-        <w:rPr>
-          <w:rFonts w:ascii="Avenir Next LT Pro Light" w:hAnsi="Avenir Next LT Pro Light"/>
-        </w:rPr>
-        <w:t xml:space="preserve"> Seeking junior developer or internship opportunities</w:t>
-      </w:r>
-      <w:r>
-        <w:rPr>
-          <w:rFonts w:ascii="Avenir Next LT Pro Light" w:hAnsi="Avenir Next LT Pro Light"/>
-        </w:rPr>
-        <w:t xml:space="preserve">, starting </w:t>
-      </w:r>
-      <w:r>
-        <w:rPr>
-          <w:rFonts w:ascii="Avenir Next LT Pro Light" w:hAnsi="Avenir Next LT Pro Light"/>
-          <w:b/>
-          <w:bCs/>
-        </w:rPr>
-        <w:t>September 2025.</w:t>
-      </w:r>
-    </w:p>
-    <w:p>
-      <w:pPr>
-        <w:rPr>
-          <w:rFonts w:ascii="Avenir Next LT Pro Light" w:hAnsi="Avenir Next LT Pro Light"/>
-        </w:rPr>
-      </w:pPr>
-    </w:p>
-    <w:p>
-      <w:pPr>
-        <w:rPr>
-          <w:rFonts w:ascii="Avenir Next LT Pro Light" w:hAnsi="Avenir Next LT Pro Light"/>
-          <w:b/>
-          <w:bCs/>
-        </w:rPr>
-      </w:pPr>
-      <w:r>
-        <w:rPr>
-          <w:rFonts w:ascii="Avenir Next LT Pro Light" w:hAnsi="Avenir Next LT Pro Light"/>
-        </w:rPr>
-        <w:t xml:space="preserve"> </w:t>
-      </w:r>
-      <w:r>
-        <w:rPr>
-          <w:rFonts w:ascii="Avenir Next LT Pro Light" w:hAnsi="Avenir Next LT Pro Light"/>
-          <w:b/>
-          <w:bCs/>
-        </w:rPr>
-        <w:t xml:space="preserve">TECHNICAL SKILLS </w:t>
-      </w:r>
-    </w:p>
-    <w:p>
-      <w:pPr>
-        <w:rPr>
-          <w:rFonts w:ascii="Avenir Next LT Pro Light" w:hAnsi="Avenir Next LT Pro Light"/>
-        </w:rPr>
-      </w:pPr>
-      <w:r>
-        <w:rPr>
-          <w:rFonts w:ascii="Arial" w:hAnsi="Arial" w:cs="Arial"/>
-        </w:rPr>
-        <w:t>●</w:t>
-      </w:r>
-      <w:r>
-        <w:rPr>
-          <w:rFonts w:ascii="Avenir Next LT Pro Light" w:hAnsi="Avenir Next LT Pro Light"/>
-        </w:rPr>
-        <w:t xml:space="preserve"> </w:t>
-      </w:r>
-      <w:r>
-        <w:rPr>
-          <w:rFonts w:ascii="Avenir Next LT Pro Light" w:hAnsi="Avenir Next LT Pro Light"/>
-          <w:b/>
-          <w:bCs/>
-        </w:rPr>
-        <w:t xml:space="preserve">LANGUAGES: </w:t>
-      </w:r>
-      <w:r>
-        <w:rPr>
-          <w:rFonts w:ascii="Avenir Next LT Pro Light" w:hAnsi="Avenir Next LT Pro Light"/>
-        </w:rPr>
-        <w:t xml:space="preserve">Java, </w:t>
-      </w:r>
       <w:proofErr w:type="spellStart"/>
       <w:r>
         <w:rPr>
           <w:rFonts w:ascii="Avenir Next LT Pro Light" w:hAnsi="Avenir Next LT Pro Light"/>
-        </w:rPr>
-        <w:t>Javascript</w:t>
+          <w:sz w:val="22"/>
+          <w:szCs w:val="22"/>
+        </w:rPr>
+        <w:t>BonjourSante</w:t>
       </w:r>
       <w:proofErr w:type="spellEnd"/>
       <w:r>
         <w:rPr>
           <w:rFonts w:ascii="Avenir Next LT Pro Light" w:hAnsi="Avenir Next LT Pro Light"/>
-        </w:rPr>
-        <w:t>,</w:t>
-      </w:r>
-      <w:r>
-        <w:rPr>
-          <w:rFonts w:ascii="Avenir Next LT Pro Light" w:hAnsi="Avenir Next LT Pro Light"/>
-        </w:rPr>
-        <w:t xml:space="preserve"> Python,</w:t>
-      </w:r>
-      <w:r>
-        <w:rPr>
-          <w:rFonts w:ascii="Avenir Next LT Pro Light" w:hAnsi="Avenir Next LT Pro Light"/>
-        </w:rPr>
-        <w:t xml:space="preserve"> PHP, HTML5, CSS3</w:t>
-      </w:r>
-      <w:r>
-        <w:rPr>
-          <w:rFonts w:ascii="Avenir Next LT Pro Light" w:hAnsi="Avenir Next LT Pro Light"/>
-        </w:rPr>
-        <w:t>, C#, interested in Rus</w:t>
-      </w:r>
-      <w:r>
-        <w:rPr>
-          <w:rFonts w:ascii="Avenir Next LT Pro Light" w:hAnsi="Avenir Next LT Pro Light"/>
-        </w:rPr>
-        <w:t>t</w:t>
-      </w:r>
-    </w:p>
-    <w:p>
-      <w:pPr>
-        <w:rPr>
-          <w:rFonts w:ascii="Avenir Next LT Pro Light" w:hAnsi="Avenir Next LT Pro Light"/>
-        </w:rPr>
-      </w:pPr>
-      <w:r>
-        <w:rPr>
-          <w:rFonts w:ascii="Arial" w:hAnsi="Arial" w:cs="Arial"/>
-        </w:rPr>
-        <w:t>●</w:t>
-      </w:r>
-      <w:r>
-        <w:rPr>
-          <w:rFonts w:ascii="Avenir Next LT Pro Light" w:hAnsi="Avenir Next LT Pro Light"/>
-        </w:rPr>
-        <w:t xml:space="preserve"> </w:t>
-      </w:r>
-      <w:r>
-        <w:rPr>
-          <w:rFonts w:ascii="Avenir Next LT Pro Light" w:hAnsi="Avenir Next LT Pro Light"/>
-          <w:b/>
-          <w:bCs/>
-        </w:rPr>
-        <w:t xml:space="preserve">FRAMEWORKS &amp; LIBRARIES: </w:t>
-      </w:r>
-      <w:r>
-        <w:rPr>
-          <w:rFonts w:ascii="Avenir Next LT Pro Light" w:hAnsi="Avenir Next LT Pro Light"/>
-        </w:rPr>
-        <w:t>React, React Router, JWT,</w:t>
-      </w:r>
-      <w:r>
-        <w:rPr>
-          <w:rFonts w:ascii="Avenir Next LT Pro Light" w:hAnsi="Avenir Next LT Pro Light"/>
-        </w:rPr>
-        <w:t xml:space="preserve"> </w:t>
-      </w:r>
-      <w:r>
-        <w:rPr>
-          <w:rFonts w:ascii="Avenir Next LT Pro Light" w:hAnsi="Avenir Next LT Pro Light"/>
-        </w:rPr>
-        <w:t>REST APIs, OAuth2,</w:t>
-      </w:r>
-      <w:r>
-        <w:rPr>
-          <w:rFonts w:ascii="Avenir Next LT Pro Light" w:hAnsi="Avenir Next LT Pro Light"/>
-        </w:rPr>
-        <w:t xml:space="preserve"> Express.js, Axios, </w:t>
-      </w:r>
-      <w:proofErr w:type="spellStart"/>
-      <w:r>
-        <w:rPr>
-          <w:rFonts w:ascii="Avenir Next LT Pro Light" w:hAnsi="Avenir Next LT Pro Light"/>
-        </w:rPr>
-        <w:t>Springboot</w:t>
-      </w:r>
-      <w:proofErr w:type="spellEnd"/>
-      <w:r>
-        <w:rPr>
-          <w:rFonts w:ascii="Avenir Next LT Pro Light" w:hAnsi="Avenir Next LT Pro Light"/>
-        </w:rPr>
-        <w:t xml:space="preserve">, Bootstrap, </w:t>
-      </w:r>
-      <w:r>
-        <w:rPr>
-          <w:rFonts w:ascii="Avenir Next LT Pro Light" w:hAnsi="Avenir Next LT Pro Light"/>
-        </w:rPr>
-        <w:t xml:space="preserve">SCSS, </w:t>
-      </w:r>
-      <w:r>
-        <w:rPr>
-          <w:rFonts w:ascii="Avenir Next LT Pro Light" w:hAnsi="Avenir Next LT Pro Light"/>
-        </w:rPr>
-        <w:t>Tailwind CSS, FXML, Laravel, Vite, Nodejs</w:t>
-      </w:r>
-      <w:r>
-        <w:rPr>
-          <w:rFonts w:ascii="Avenir Next LT Pro Light" w:hAnsi="Avenir Next LT Pro Light"/>
-        </w:rPr>
-        <w:t>, Maven</w:t>
-      </w:r>
-    </w:p>
-    <w:p>
-      <w:pPr>
-        <w:rPr>
-          <w:rFonts w:ascii="Avenir Next LT Pro Light" w:hAnsi="Avenir Next LT Pro Light"/>
-        </w:rPr>
-      </w:pPr>
-      <w:r>
-        <w:rPr>
-          <w:rFonts w:ascii="Arial" w:hAnsi="Arial" w:cs="Arial"/>
-          <w:b/>
-          <w:bCs/>
-        </w:rPr>
-        <w:t>●</w:t>
-      </w:r>
-      <w:r>
-        <w:rPr>
-          <w:rFonts w:ascii="Avenir Next LT Pro Light" w:hAnsi="Avenir Next LT Pro Light"/>
-          <w:b/>
-          <w:bCs/>
-        </w:rPr>
-        <w:t xml:space="preserve"> DATABASES: </w:t>
-      </w:r>
-      <w:r>
-        <w:rPr>
-          <w:rFonts w:ascii="Avenir Next LT Pro Light" w:hAnsi="Avenir Next LT Pro Light"/>
-        </w:rPr>
-        <w:t xml:space="preserve">MySQL, </w:t>
-      </w:r>
-      <w:r>
-        <w:rPr>
-          <w:rFonts w:ascii="Avenir Next LT Pro Light" w:hAnsi="Avenir Next LT Pro Light"/>
-        </w:rPr>
-        <w:t>NoSQL</w:t>
-      </w:r>
-      <w:r>
-        <w:rPr>
-          <w:rFonts w:ascii="Avenir Next LT Pro Light" w:hAnsi="Avenir Next LT Pro Light"/>
-        </w:rPr>
-        <w:t>, PostgreSQL, MongoDB</w:t>
-      </w:r>
-    </w:p>
-    <w:p>
-      <w:pPr>
-        <w:rPr>
-          <w:rFonts w:ascii="Avenir Next LT Pro Light" w:hAnsi="Avenir Next LT Pro Light"/>
-        </w:rPr>
-      </w:pPr>
-      <w:r>
-        <w:rPr>
-          <w:rFonts w:ascii="Arial" w:hAnsi="Arial" w:cs="Arial"/>
-          <w:b/>
-          <w:bCs/>
-        </w:rPr>
-        <w:t>●</w:t>
-      </w:r>
-      <w:r>
-        <w:rPr>
-          <w:rFonts w:ascii="Avenir Next LT Pro Light" w:hAnsi="Avenir Next LT Pro Light"/>
-          <w:b/>
-          <w:bCs/>
-        </w:rPr>
-        <w:t xml:space="preserve"> DEPLOYMENT &amp; CLOUD: </w:t>
-      </w:r>
-      <w:proofErr w:type="spellStart"/>
-      <w:r>
-        <w:rPr>
-          <w:rFonts w:ascii="Avenir Next LT Pro Light" w:hAnsi="Avenir Next LT Pro Light"/>
-        </w:rPr>
-        <w:t>Vercel</w:t>
-      </w:r>
-      <w:proofErr w:type="spellEnd"/>
-      <w:r>
-        <w:rPr>
-          <w:rFonts w:ascii="Avenir Next LT Pro Light" w:hAnsi="Avenir Next LT Pro Light"/>
-        </w:rPr>
-        <w:t xml:space="preserve">, AWS (EC2, S3), Azure </w:t>
-      </w:r>
-    </w:p>
-    <w:p>
-      <w:pPr>
-        <w:rPr>
-          <w:rFonts w:ascii="Avenir Next LT Pro Light" w:hAnsi="Avenir Next LT Pro Light"/>
-        </w:rPr>
-      </w:pPr>
-      <w:r>
-        <w:rPr>
-          <w:rFonts w:ascii="Arial" w:hAnsi="Arial" w:cs="Arial"/>
-        </w:rPr>
-        <w:t>●</w:t>
-      </w:r>
-      <w:r>
-        <w:rPr>
-          <w:rFonts w:ascii="Avenir Next LT Pro Light" w:hAnsi="Avenir Next LT Pro Light"/>
-        </w:rPr>
-        <w:t xml:space="preserve"> </w:t>
-      </w:r>
-      <w:r>
-        <w:rPr>
-          <w:rFonts w:ascii="Avenir Next LT Pro Light" w:hAnsi="Avenir Next LT Pro Light"/>
-          <w:b/>
-          <w:bCs/>
-        </w:rPr>
-        <w:t xml:space="preserve">TOOLS &amp; PLATFORMS: </w:t>
-      </w:r>
-      <w:proofErr w:type="spellStart"/>
-      <w:r>
-        <w:rPr>
-          <w:rFonts w:ascii="Avenir Next LT Pro Light" w:hAnsi="Avenir Next LT Pro Light"/>
-        </w:rPr>
-        <w:t>Github</w:t>
-      </w:r>
-      <w:proofErr w:type="spellEnd"/>
-      <w:r>
-        <w:rPr>
-          <w:rFonts w:ascii="Avenir Next LT Pro Light" w:hAnsi="Avenir Next LT Pro Light"/>
-        </w:rPr>
-        <w:t>, Git, Figma, Postman, Agile/Scrum</w:t>
-      </w:r>
-      <w:r>
-        <w:rPr>
-          <w:rFonts w:ascii="Avenir Next LT Pro Light" w:hAnsi="Avenir Next LT Pro Light"/>
-        </w:rPr>
-        <w:t>/Kanban</w:t>
-      </w:r>
-      <w:r>
-        <w:rPr>
-          <w:rFonts w:ascii="Avenir Next LT Pro Light" w:hAnsi="Avenir Next LT Pro Light"/>
+          <w:sz w:val="22"/>
+          <w:szCs w:val="22"/>
         </w:rPr>
         <w:t xml:space="preserve">, </w:t>
       </w:r>
       <w:r>
         <w:rPr>
           <w:rFonts w:ascii="Avenir Next LT Pro Light" w:hAnsi="Avenir Next LT Pro Light"/>
-        </w:rPr>
-        <w:t>phpMyAdmin</w:t>
-      </w:r>
-      <w:r>
-        <w:rPr>
-          <w:rFonts w:ascii="Avenir Next LT Pro Light" w:hAnsi="Avenir Next LT Pro Light"/>
-        </w:rPr>
-        <w:t xml:space="preserve">, Oracle VM Virtual Box. </w:t>
-      </w:r>
-      <w:r>
-        <w:rPr>
-          <w:rFonts w:ascii="Avenir Next LT Pro Light" w:hAnsi="Avenir Next LT Pro Light"/>
-        </w:rPr>
-        <w:t>Interested in Jira</w:t>
-      </w:r>
-      <w:r>
-        <w:rPr>
-          <w:rFonts w:ascii="Avenir Next LT Pro Light" w:hAnsi="Avenir Next LT Pro Light"/>
-        </w:rPr>
-        <w:t xml:space="preserve"> and Docker</w:t>
-      </w:r>
-    </w:p>
-    <w:p>
-      <w:pPr>
-        <w:rPr>
-          <w:rFonts w:ascii="Avenir Next LT Pro Light" w:hAnsi="Avenir Next LT Pro Light"/>
-        </w:rPr>
-      </w:pPr>
-      <w:r>
-        <w:rPr>
-          <w:rFonts w:ascii="Arial" w:hAnsi="Arial" w:cs="Arial"/>
-          <w:b/>
-          <w:bCs/>
-        </w:rPr>
-        <w:t>●</w:t>
-      </w:r>
-      <w:r>
-        <w:rPr>
-          <w:rFonts w:ascii="Avenir Next LT Pro Light" w:hAnsi="Avenir Next LT Pro Light"/>
-          <w:b/>
-          <w:bCs/>
-        </w:rPr>
-        <w:t xml:space="preserve"> CERTIFICATES: </w:t>
-      </w:r>
-      <w:r>
-        <w:rPr>
-          <w:rFonts w:ascii="Avenir Next LT Pro Light" w:hAnsi="Avenir Next LT Pro Light"/>
-        </w:rPr>
-        <w:t>AWS Academy Cloud Security Foundations</w:t>
-      </w:r>
-      <w:r>
-        <w:rPr>
-          <w:rFonts w:ascii="Avenir Next LT Pro Light" w:hAnsi="Avenir Next LT Pro Light"/>
-        </w:rPr>
-        <w:t xml:space="preserve">. Free Code Camp certificates. </w:t>
-      </w:r>
-      <w:r>
-        <w:rPr>
-          <w:rFonts w:ascii="Avenir Next LT Pro Light" w:hAnsi="Avenir Next LT Pro Light"/>
-        </w:rPr>
-        <w:t>Microsoft Foundational C#</w:t>
-      </w:r>
-    </w:p>
-    <w:p>
-      <w:pPr>
-        <w:rPr>
-          <w:rFonts w:ascii="Avenir Next LT Pro Light" w:hAnsi="Avenir Next LT Pro Light"/>
-        </w:rPr>
-      </w:pPr>
-      <w:r>
-        <w:rPr>
-          <w:rFonts w:ascii="Arial" w:hAnsi="Arial" w:cs="Arial"/>
-          <w:b/>
-          <w:bCs/>
-        </w:rPr>
-        <w:t>●</w:t>
-      </w:r>
-      <w:r>
-        <w:rPr>
-          <w:rFonts w:ascii="Arial" w:hAnsi="Arial" w:cs="Arial"/>
-          <w:b/>
-          <w:bCs/>
-        </w:rPr>
-        <w:t xml:space="preserve"> </w:t>
-      </w:r>
-      <w:r>
-        <w:rPr>
-          <w:rFonts w:ascii="Avenir Next LT Pro Light" w:hAnsi="Avenir Next LT Pro Light"/>
-          <w:b/>
-          <w:bCs/>
-        </w:rPr>
-        <w:t>HEALTHCARE TECHNOLOGY EXPERIENCE</w:t>
-      </w:r>
-      <w:r>
-        <w:rPr>
-          <w:rFonts w:ascii="Avenir Next LT Pro Light" w:hAnsi="Avenir Next LT Pro Light"/>
-        </w:rPr>
-        <w:t xml:space="preserve">: </w:t>
-      </w:r>
-      <w:r>
-        <w:rPr>
-          <w:rFonts w:ascii="Avenir Next LT Pro Light" w:hAnsi="Avenir Next LT Pro Light"/>
-        </w:rPr>
-        <w:t xml:space="preserve">Familiar with EMRs like </w:t>
-      </w:r>
-      <w:proofErr w:type="spellStart"/>
-      <w:r>
-        <w:rPr>
-          <w:rFonts w:ascii="Avenir Next LT Pro Light" w:hAnsi="Avenir Next LT Pro Light"/>
-        </w:rPr>
-        <w:t>TelusHealth</w:t>
-      </w:r>
-      <w:proofErr w:type="spellEnd"/>
-      <w:r>
-        <w:rPr>
-          <w:rFonts w:ascii="Avenir Next LT Pro Light" w:hAnsi="Avenir Next LT Pro Light"/>
-        </w:rPr>
-        <w:t>, OACIS,</w:t>
-      </w:r>
-      <w:r>
-        <w:rPr>
-          <w:rFonts w:ascii="Avenir Next LT Pro Light" w:hAnsi="Avenir Next LT Pro Light"/>
-        </w:rPr>
-        <w:t xml:space="preserve"> as well as</w:t>
-      </w:r>
-      <w:r>
-        <w:rPr>
-          <w:rFonts w:ascii="Avenir Next LT Pro Light" w:hAnsi="Avenir Next LT Pro Light"/>
-        </w:rPr>
-        <w:t xml:space="preserve"> </w:t>
-      </w:r>
-      <w:proofErr w:type="spellStart"/>
-      <w:r>
-        <w:rPr>
-          <w:rFonts w:ascii="Avenir Next LT Pro Light" w:hAnsi="Avenir Next LT Pro Light"/>
-        </w:rPr>
-        <w:t>iCLSC</w:t>
-      </w:r>
-      <w:proofErr w:type="spellEnd"/>
-      <w:r>
-        <w:rPr>
-          <w:rFonts w:ascii="Avenir Next LT Pro Light" w:hAnsi="Avenir Next LT Pro Light"/>
-        </w:rPr>
-        <w:t xml:space="preserve">, SILP </w:t>
-      </w:r>
-      <w:proofErr w:type="spellStart"/>
-      <w:r>
-        <w:rPr>
-          <w:rFonts w:ascii="Avenir Next LT Pro Light" w:hAnsi="Avenir Next LT Pro Light"/>
-        </w:rPr>
-        <w:t>Optilab</w:t>
-      </w:r>
-      <w:proofErr w:type="spellEnd"/>
-      <w:r>
-        <w:rPr>
-          <w:rFonts w:ascii="Avenir Next LT Pro Light" w:hAnsi="Avenir Next LT Pro Light"/>
-        </w:rPr>
-        <w:t>, DSQ</w:t>
-      </w:r>
-    </w:p>
-    <w:p>
-      <w:pPr>
-        <w:rPr>
-          <w:rFonts w:ascii="Avenir Next LT Pro Light" w:hAnsi="Avenir Next LT Pro Light"/>
-        </w:rPr>
-      </w:pPr>
-    </w:p>
-    <w:p>
-      <w:pPr>
-        <w:rPr>
-          <w:rFonts w:ascii="Avenir Next LT Pro Light" w:hAnsi="Avenir Next LT Pro Light"/>
-          <w:b/>
-          <w:bCs/>
-        </w:rPr>
-      </w:pPr>
-      <w:r>
-        <w:rPr>
-          <w:rFonts w:ascii="Avenir Next LT Pro Light" w:hAnsi="Avenir Next LT Pro Light"/>
-          <w:b/>
-          <w:bCs/>
+          <w:sz w:val="22"/>
+          <w:szCs w:val="22"/>
+        </w:rPr>
+        <w:t>DSQ</w:t>
+      </w:r>
+    </w:p>
+    <w:p>
+      <w:pPr>
+        <w:rPr>
+          <w:rFonts w:ascii="Avenir Next LT Pro Light" w:hAnsi="Avenir Next LT Pro Light"/>
+          <w:sz w:val="22"/>
+          <w:szCs w:val="22"/>
+        </w:rPr>
+      </w:pPr>
+    </w:p>
+    <w:p>
+      <w:pPr>
+        <w:rPr>
+          <w:rFonts w:ascii="Avenir Next LT Pro Light" w:hAnsi="Avenir Next LT Pro Light"/>
+          <w:b/>
+          <w:bCs/>
+          <w:sz w:val="22"/>
+          <w:szCs w:val="22"/>
+        </w:rPr>
+      </w:pPr>
+      <w:r>
+        <w:rPr>
+          <w:rFonts w:ascii="Avenir Next LT Pro Light" w:hAnsi="Avenir Next LT Pro Light"/>
+          <w:b/>
+          <w:bCs/>
+          <w:sz w:val="22"/>
+          <w:szCs w:val="22"/>
         </w:rPr>
         <w:t xml:space="preserve">EDUCATION </w:t>
       </w:r>
       <w:r>
         <w:rPr>
           <w:rFonts w:ascii="Avenir Next LT Pro Light" w:hAnsi="Avenir Next LT Pro Light"/>
-          <w:b/>
-          <w:bCs/>
-        </w:rPr>
-        <w:br/>
-      </w:r>
-      <w:r>
-        <w:rPr>
-          <w:rFonts w:ascii="Avenir Next LT Pro Light" w:hAnsi="Avenir Next LT Pro Light"/>
-        </w:rPr>
-        <w:t>Montréal, QC, Canada</w:t>
-      </w:r>
-      <w:r>
-        <w:rPr>
-          <w:rFonts w:ascii="Avenir Next LT Pro Light" w:hAnsi="Avenir Next LT Pro Light"/>
+          <w:sz w:val="22"/>
+          <w:szCs w:val="22"/>
         </w:rPr>
         <w:tab/>
       </w:r>
@@ -841,19 +868,33 @@
           <w:rFonts w:ascii="Avenir Next LT Pro Light" w:hAnsi="Avenir Next LT Pro Light"/>
           <w:i/>
           <w:iCs/>
-        </w:rPr>
-      </w:pPr>
-      <w:r>
-        <w:rPr>
-          <w:rFonts w:ascii="Avenir Next LT Pro Light" w:hAnsi="Avenir Next LT Pro Light"/>
-          <w:b/>
-          <w:bCs/>
-        </w:rPr>
-        <w:t xml:space="preserve">JOHN ABBOTT COLLEGE </w:t>
-      </w:r>
-      <w:r>
-        <w:rPr>
-          <w:rFonts w:ascii="Avenir Next LT Pro Light" w:hAnsi="Avenir Next LT Pro Light"/>
+          <w:sz w:val="22"/>
+          <w:szCs w:val="22"/>
+        </w:rPr>
+      </w:pPr>
+      <w:r>
+        <w:rPr>
+          <w:rFonts w:ascii="Avenir Next LT Pro Light" w:hAnsi="Avenir Next LT Pro Light"/>
+          <w:sz w:val="22"/>
+          <w:szCs w:val="22"/>
+        </w:rPr>
+        <w:t>JOHN ABBOTT COLLEGE</w:t>
+      </w:r>
+      <w:r>
+        <w:rPr>
+          <w:rFonts w:ascii="Avenir Next LT Pro Light" w:hAnsi="Avenir Next LT Pro Light"/>
+          <w:b/>
+          <w:bCs/>
+          <w:sz w:val="22"/>
+          <w:szCs w:val="22"/>
+        </w:rPr>
+        <w:t xml:space="preserve"> </w:t>
+      </w:r>
+      <w:r>
+        <w:rPr>
+          <w:rFonts w:ascii="Avenir Next LT Pro Light" w:hAnsi="Avenir Next LT Pro Light"/>
+          <w:sz w:val="22"/>
+          <w:szCs w:val="22"/>
         </w:rPr>
         <w:tab/>
         <w:t xml:space="preserve"> </w:t>
@@ -861,42 +902,56 @@
       <w:r>
         <w:rPr>
           <w:rFonts w:ascii="Avenir Next LT Pro Light" w:hAnsi="Avenir Next LT Pro Light"/>
+          <w:sz w:val="22"/>
+          <w:szCs w:val="22"/>
         </w:rPr>
         <w:tab/>
       </w:r>
       <w:r>
         <w:rPr>
           <w:rFonts w:ascii="Avenir Next LT Pro Light" w:hAnsi="Avenir Next LT Pro Light"/>
+          <w:sz w:val="22"/>
+          <w:szCs w:val="22"/>
         </w:rPr>
         <w:tab/>
       </w:r>
       <w:r>
         <w:rPr>
           <w:rFonts w:ascii="Avenir Next LT Pro Light" w:hAnsi="Avenir Next LT Pro Light"/>
+          <w:sz w:val="22"/>
+          <w:szCs w:val="22"/>
         </w:rPr>
         <w:tab/>
       </w:r>
       <w:r>
         <w:rPr>
           <w:rFonts w:ascii="Avenir Next LT Pro Light" w:hAnsi="Avenir Next LT Pro Light"/>
+          <w:sz w:val="22"/>
+          <w:szCs w:val="22"/>
         </w:rPr>
         <w:tab/>
       </w:r>
       <w:r>
         <w:rPr>
           <w:rFonts w:ascii="Avenir Next LT Pro Light" w:hAnsi="Avenir Next LT Pro Light"/>
+          <w:sz w:val="22"/>
+          <w:szCs w:val="22"/>
         </w:rPr>
         <w:tab/>
       </w:r>
       <w:r>
         <w:rPr>
           <w:rFonts w:ascii="Avenir Next LT Pro Light" w:hAnsi="Avenir Next LT Pro Light"/>
+          <w:sz w:val="22"/>
+          <w:szCs w:val="22"/>
         </w:rPr>
         <w:tab/>
       </w:r>
       <w:r>
         <w:rPr>
           <w:rFonts w:ascii="Avenir Next LT Pro Light" w:hAnsi="Avenir Next LT Pro Light"/>
+          <w:sz w:val="22"/>
+          <w:szCs w:val="22"/>
         </w:rPr>
         <w:t>Expected Sep 2025</w:t>
       </w:r>
@@ -905,24 +960,32 @@
           <w:rFonts w:ascii="Avenir Next LT Pro Light" w:hAnsi="Avenir Next LT Pro Light"/>
           <w:i/>
           <w:iCs/>
+          <w:sz w:val="22"/>
+          <w:szCs w:val="22"/>
         </w:rPr>
         <w:tab/>
       </w:r>
       <w:r>
         <w:rPr>
           <w:rFonts w:ascii="Avenir Next LT Pro Light" w:hAnsi="Avenir Next LT Pro Light"/>
+          <w:sz w:val="22"/>
+          <w:szCs w:val="22"/>
         </w:rPr>
         <w:t>A</w:t>
       </w:r>
       <w:r>
         <w:rPr>
           <w:rFonts w:ascii="Avenir Next LT Pro Light" w:hAnsi="Avenir Next LT Pro Light"/>
+          <w:sz w:val="22"/>
+          <w:szCs w:val="22"/>
         </w:rPr>
         <w:t xml:space="preserve">EC </w:t>
       </w:r>
       <w:r>
         <w:rPr>
           <w:rFonts w:ascii="Avenir Next LT Pro Light" w:hAnsi="Avenir Next LT Pro Light"/>
+          <w:sz w:val="22"/>
+          <w:szCs w:val="22"/>
         </w:rPr>
         <w:t>- Full-Stack Development Program</w:t>
       </w:r>
@@ -931,29 +994,31 @@
       <w:pPr>
         <w:rPr>
           <w:rFonts w:ascii="Avenir Next LT Pro Light" w:hAnsi="Avenir Next LT Pro Light"/>
-        </w:rPr>
-      </w:pPr>
-      <w:r>
-        <w:rPr>
-          <w:rFonts w:ascii="Avenir Next LT Pro Light" w:hAnsi="Avenir Next LT Pro Light"/>
-          <w:b/>
-          <w:bCs/>
+          <w:sz w:val="22"/>
+          <w:szCs w:val="22"/>
+        </w:rPr>
+      </w:pPr>
+      <w:r>
+        <w:rPr>
+          <w:rFonts w:ascii="Avenir Next LT Pro Light" w:hAnsi="Avenir Next LT Pro Light"/>
+          <w:sz w:val="22"/>
+          <w:szCs w:val="22"/>
         </w:rPr>
         <w:t>ESPUM (</w:t>
       </w:r>
       <w:r>
         <w:rPr>
           <w:rFonts w:ascii="Avenir Next LT Pro Light" w:hAnsi="Avenir Next LT Pro Light"/>
-          <w:b/>
-          <w:bCs/>
+          <w:sz w:val="22"/>
+          <w:szCs w:val="22"/>
         </w:rPr>
         <w:t>UNIVERSITE DE MONTREAL</w:t>
       </w:r>
       <w:r>
         <w:rPr>
           <w:rFonts w:ascii="Avenir Next LT Pro Light" w:hAnsi="Avenir Next LT Pro Light"/>
-          <w:b/>
-          <w:bCs/>
+          <w:sz w:val="22"/>
+          <w:szCs w:val="22"/>
         </w:rPr>
         <w:t>)</w:t>
       </w:r>
@@ -962,6 +1027,8 @@
           <w:rFonts w:ascii="Avenir Next LT Pro Light" w:hAnsi="Avenir Next LT Pro Light"/>
           <w:b/>
           <w:bCs/>
+          <w:sz w:val="22"/>
+          <w:szCs w:val="22"/>
         </w:rPr>
         <w:tab/>
       </w:r>
@@ -970,48 +1037,64 @@
           <w:rFonts w:ascii="Avenir Next LT Pro Light" w:hAnsi="Avenir Next LT Pro Light"/>
           <w:b/>
           <w:bCs/>
+          <w:sz w:val="22"/>
+          <w:szCs w:val="22"/>
         </w:rPr>
         <w:tab/>
       </w:r>
       <w:r>
         <w:rPr>
           <w:rFonts w:ascii="Avenir Next LT Pro Light" w:hAnsi="Avenir Next LT Pro Light"/>
+          <w:sz w:val="22"/>
+          <w:szCs w:val="22"/>
         </w:rPr>
         <w:tab/>
       </w:r>
       <w:r>
         <w:rPr>
           <w:rFonts w:ascii="Avenir Next LT Pro Light" w:hAnsi="Avenir Next LT Pro Light"/>
+          <w:sz w:val="22"/>
+          <w:szCs w:val="22"/>
         </w:rPr>
         <w:tab/>
       </w:r>
       <w:r>
         <w:rPr>
           <w:rFonts w:ascii="Avenir Next LT Pro Light" w:hAnsi="Avenir Next LT Pro Light"/>
+          <w:sz w:val="22"/>
+          <w:szCs w:val="22"/>
         </w:rPr>
         <w:tab/>
       </w:r>
       <w:r>
         <w:rPr>
           <w:rFonts w:ascii="Avenir Next LT Pro Light" w:hAnsi="Avenir Next LT Pro Light"/>
+          <w:sz w:val="22"/>
+          <w:szCs w:val="22"/>
         </w:rPr>
         <w:tab/>
       </w:r>
       <w:r>
         <w:rPr>
           <w:rFonts w:ascii="Avenir Next LT Pro Light" w:hAnsi="Avenir Next LT Pro Light"/>
+          <w:sz w:val="22"/>
+          <w:szCs w:val="22"/>
         </w:rPr>
         <w:tab/>
       </w:r>
       <w:r>
         <w:rPr>
           <w:rFonts w:ascii="Avenir Next LT Pro Light" w:hAnsi="Avenir Next LT Pro Light"/>
+          <w:sz w:val="22"/>
+          <w:szCs w:val="22"/>
         </w:rPr>
         <w:t>2022</w:t>
       </w:r>
       <w:r>
         <w:rPr>
           <w:rFonts w:ascii="Avenir Next LT Pro Light" w:hAnsi="Avenir Next LT Pro Light"/>
+          <w:sz w:val="22"/>
+          <w:szCs w:val="22"/>
         </w:rPr>
         <w:tab/>
         <w:t>Microprogram – Public Health</w:t>
@@ -1019,6 +1102,8 @@
       <w:r>
         <w:rPr>
           <w:rFonts w:ascii="Avenir Next LT Pro Light" w:hAnsi="Avenir Next LT Pro Light"/>
+          <w:sz w:val="22"/>
+          <w:szCs w:val="22"/>
         </w:rPr>
         <w:tab/>
       </w:r>
@@ -1027,29 +1112,31 @@
       <w:pPr>
         <w:rPr>
           <w:rFonts w:ascii="Avenir Next LT Pro Light" w:hAnsi="Avenir Next LT Pro Light"/>
-        </w:rPr>
-      </w:pPr>
-      <w:r>
-        <w:rPr>
-          <w:rFonts w:ascii="Avenir Next LT Pro Light" w:hAnsi="Avenir Next LT Pro Light"/>
-          <w:b/>
-          <w:bCs/>
+          <w:sz w:val="22"/>
+          <w:szCs w:val="22"/>
+        </w:rPr>
+      </w:pPr>
+      <w:r>
+        <w:rPr>
+          <w:rFonts w:ascii="Avenir Next LT Pro Light" w:hAnsi="Avenir Next LT Pro Light"/>
+          <w:sz w:val="22"/>
+          <w:szCs w:val="22"/>
         </w:rPr>
         <w:t>UNIVERSITE DE MONTREA</w:t>
       </w:r>
       <w:r>
         <w:rPr>
           <w:rFonts w:ascii="Avenir Next LT Pro Light" w:hAnsi="Avenir Next LT Pro Light"/>
-          <w:b/>
-          <w:bCs/>
-        </w:rPr>
-        <w:t>L)</w:t>
-      </w:r>
-      <w:r>
-        <w:rPr>
-          <w:rFonts w:ascii="Avenir Next LT Pro Light" w:hAnsi="Avenir Next LT Pro Light"/>
-          <w:b/>
-          <w:bCs/>
+          <w:sz w:val="22"/>
+          <w:szCs w:val="22"/>
+        </w:rPr>
+        <w:t>L</w:t>
+      </w:r>
+      <w:r>
+        <w:rPr>
+          <w:rFonts w:ascii="Avenir Next LT Pro Light" w:hAnsi="Avenir Next LT Pro Light"/>
+          <w:sz w:val="22"/>
+          <w:szCs w:val="22"/>
         </w:rPr>
         <w:tab/>
       </w:r>
@@ -1058,6 +1145,8 @@
           <w:rFonts w:ascii="Avenir Next LT Pro Light" w:hAnsi="Avenir Next LT Pro Light"/>
           <w:b/>
           <w:bCs/>
+          <w:sz w:val="22"/>
+          <w:szCs w:val="22"/>
         </w:rPr>
         <w:tab/>
       </w:r>
@@ -1066,6 +1155,8 @@
           <w:rFonts w:ascii="Avenir Next LT Pro Light" w:hAnsi="Avenir Next LT Pro Light"/>
           <w:b/>
           <w:bCs/>
+          <w:sz w:val="22"/>
+          <w:szCs w:val="22"/>
         </w:rPr>
         <w:tab/>
       </w:r>
@@ -1074,37 +1165,64 @@
           <w:rFonts w:ascii="Avenir Next LT Pro Light" w:hAnsi="Avenir Next LT Pro Light"/>
           <w:b/>
           <w:bCs/>
+          <w:sz w:val="22"/>
+          <w:szCs w:val="22"/>
         </w:rPr>
         <w:tab/>
       </w:r>
       <w:r>
         <w:rPr>
           <w:rFonts w:ascii="Avenir Next LT Pro Light" w:hAnsi="Avenir Next LT Pro Light"/>
+          <w:sz w:val="22"/>
+          <w:szCs w:val="22"/>
         </w:rPr>
         <w:tab/>
       </w:r>
       <w:r>
         <w:rPr>
           <w:rFonts w:ascii="Avenir Next LT Pro Light" w:hAnsi="Avenir Next LT Pro Light"/>
+          <w:sz w:val="22"/>
+          <w:szCs w:val="22"/>
         </w:rPr>
         <w:tab/>
       </w:r>
       <w:r>
         <w:rPr>
           <w:rFonts w:ascii="Avenir Next LT Pro Light" w:hAnsi="Avenir Next LT Pro Light"/>
+          <w:sz w:val="22"/>
+          <w:szCs w:val="22"/>
         </w:rPr>
         <w:tab/>
       </w:r>
       <w:r>
         <w:rPr>
           <w:rFonts w:ascii="Avenir Next LT Pro Light" w:hAnsi="Avenir Next LT Pro Light"/>
+          <w:sz w:val="22"/>
+          <w:szCs w:val="22"/>
         </w:rPr>
         <w:tab/>
+      </w:r>
+      <w:r>
+        <w:rPr>
+          <w:rFonts w:ascii="Avenir Next LT Pro Light" w:hAnsi="Avenir Next LT Pro Light"/>
+          <w:sz w:val="22"/>
+          <w:szCs w:val="22"/>
+        </w:rPr>
+        <w:tab/>
+      </w:r>
+      <w:r>
+        <w:rPr>
+          <w:rFonts w:ascii="Avenir Next LT Pro Light" w:hAnsi="Avenir Next LT Pro Light"/>
+          <w:sz w:val="22"/>
+          <w:szCs w:val="22"/>
+        </w:rPr>
         <w:t>2018</w:t>
       </w:r>
       <w:r>
         <w:rPr>
           <w:rFonts w:ascii="Avenir Next LT Pro Light" w:hAnsi="Avenir Next LT Pro Light"/>
+          <w:sz w:val="22"/>
+          <w:szCs w:val="22"/>
         </w:rPr>
         <w:tab/>
         <w:t>Baccalaureate - Clinical Nursing</w:t>
@@ -1116,22 +1234,29 @@
           <w:rFonts w:ascii="Avenir Next LT Pro Light" w:hAnsi="Avenir Next LT Pro Light"/>
           <w:b/>
           <w:bCs/>
-        </w:rPr>
-      </w:pPr>
-    </w:p>
-    <w:p>
-      <w:pPr>
-        <w:rPr>
-          <w:rFonts w:ascii="Avenir Next LT Pro Light" w:hAnsi="Avenir Next LT Pro Light"/>
-          <w:b/>
-          <w:bCs/>
-        </w:rPr>
-      </w:pPr>
-      <w:r>
-        <w:rPr>
-          <w:rFonts w:ascii="Avenir Next LT Pro Light" w:hAnsi="Avenir Next LT Pro Light"/>
-          <w:b/>
-          <w:bCs/>
+          <w:sz w:val="22"/>
+          <w:szCs w:val="22"/>
+        </w:rPr>
+      </w:pPr>
+    </w:p>
+    <w:p>
+      <w:pPr>
+        <w:spacing w:line="360" w:lineRule="auto"/>
+        <w:rPr>
+          <w:rFonts w:ascii="Avenir Next LT Pro Light" w:hAnsi="Avenir Next LT Pro Light"/>
+          <w:b/>
+          <w:bCs/>
+          <w:sz w:val="22"/>
+          <w:szCs w:val="22"/>
+        </w:rPr>
+      </w:pPr>
+      <w:r>
+        <w:rPr>
+          <w:rFonts w:ascii="Avenir Next LT Pro Light" w:hAnsi="Avenir Next LT Pro Light"/>
+          <w:b/>
+          <w:bCs/>
+          <w:sz w:val="22"/>
+          <w:szCs w:val="22"/>
         </w:rPr>
         <w:lastRenderedPageBreak/>
         <w:t>PROJECTS</w:t>
@@ -1144,55 +1269,58 @@
           <w:ilvl w:val="0"/>
           <w:numId w:val="1"/>
         </w:numPr>
-        <w:rPr>
-          <w:rFonts w:ascii="Avenir Next LT Pro Light" w:hAnsi="Avenir Next LT Pro Light"/>
-          <w:b/>
-          <w:bCs/>
-        </w:rPr>
-      </w:pPr>
-      <w:r>
-        <w:rPr>
-          <w:rFonts w:ascii="Avenir Next LT Pro Light" w:hAnsi="Avenir Next LT Pro Light"/>
-          <w:b/>
-          <w:bCs/>
+        <w:spacing w:line="360" w:lineRule="auto"/>
+        <w:rPr>
+          <w:rFonts w:ascii="Avenir Next LT Pro Light" w:hAnsi="Avenir Next LT Pro Light"/>
+          <w:b/>
+          <w:bCs/>
+          <w:sz w:val="22"/>
+          <w:szCs w:val="22"/>
+        </w:rPr>
+      </w:pPr>
+      <w:r>
+        <w:rPr>
+          <w:rFonts w:ascii="Avenir Next LT Pro Light" w:hAnsi="Avenir Next LT Pro Light"/>
+          <w:b/>
+          <w:bCs/>
+          <w:sz w:val="22"/>
+          <w:szCs w:val="22"/>
         </w:rPr>
         <w:t>Budget Calculator App</w:t>
       </w:r>
     </w:p>
     <w:p>
       <w:pPr>
-        <w:rPr>
-          <w:rFonts w:ascii="Avenir Next LT Pro Light" w:hAnsi="Avenir Next LT Pro Light"/>
-        </w:rPr>
-      </w:pPr>
-      <w:r>
-        <w:rPr>
-          <w:rFonts w:ascii="Avenir Next LT Pro Light" w:hAnsi="Avenir Next LT Pro Light"/>
-        </w:rPr>
-        <w:t xml:space="preserve">Personal finance management tool built with React and Next.js, featuring Material UI components for responsive design. Includes expense tracking and </w:t>
-      </w:r>
-      <w:r>
-        <w:rPr>
-          <w:rFonts w:ascii="Avenir Next LT Pro Light" w:hAnsi="Avenir Next LT Pro Light"/>
-        </w:rPr>
-        <w:t xml:space="preserve">customizable </w:t>
-      </w:r>
-      <w:r>
-        <w:rPr>
-          <w:rFonts w:ascii="Avenir Next LT Pro Light" w:hAnsi="Avenir Next LT Pro Light"/>
-        </w:rPr>
-        <w:t xml:space="preserve">budget visualization. </w:t>
-      </w:r>
-    </w:p>
-    <w:p>
-      <w:pPr>
-        <w:rPr>
-          <w:rFonts w:ascii="Avenir Next LT Pro Light" w:hAnsi="Avenir Next LT Pro Light"/>
-        </w:rPr>
-      </w:pPr>
-      <w:r>
-        <w:rPr>
-          <w:rFonts w:ascii="Avenir Next LT Pro Light" w:hAnsi="Avenir Next LT Pro Light"/>
+        <w:spacing w:line="360" w:lineRule="auto"/>
+        <w:rPr>
+          <w:rFonts w:ascii="Avenir Next LT Pro Light" w:hAnsi="Avenir Next LT Pro Light"/>
+          <w:sz w:val="22"/>
+          <w:szCs w:val="22"/>
+        </w:rPr>
+      </w:pPr>
+      <w:r>
+        <w:rPr>
+          <w:rFonts w:ascii="Avenir Next LT Pro Light" w:hAnsi="Avenir Next LT Pro Light"/>
+          <w:sz w:val="22"/>
+          <w:szCs w:val="22"/>
+        </w:rPr>
+        <w:t xml:space="preserve">Personal finance management tool built with React and Next.js, featuring Material UI components for responsive design. Includes expense tracking and customizable budget visualization. </w:t>
+      </w:r>
+    </w:p>
+    <w:p>
+      <w:pPr>
+        <w:spacing w:line="360" w:lineRule="auto"/>
+        <w:rPr>
+          <w:rFonts w:ascii="Avenir Next LT Pro Light" w:hAnsi="Avenir Next LT Pro Light"/>
+          <w:sz w:val="22"/>
+          <w:szCs w:val="22"/>
+        </w:rPr>
+      </w:pPr>
+      <w:r>
+        <w:rPr>
+          <w:rFonts w:ascii="Avenir Next LT Pro Light" w:hAnsi="Avenir Next LT Pro Light"/>
+          <w:sz w:val="22"/>
+          <w:szCs w:val="22"/>
         </w:rPr>
         <w:t xml:space="preserve">Technologies: </w:t>
       </w:r>
@@ -1201,6 +1329,8 @@
           <w:rFonts w:ascii="Avenir Next LT Pro Light" w:hAnsi="Avenir Next LT Pro Light"/>
           <w:b/>
           <w:bCs/>
+          <w:sz w:val="22"/>
+          <w:szCs w:val="22"/>
         </w:rPr>
         <w:t>React, Next.js, Material UI</w:t>
       </w:r>
@@ -1209,6 +1339,8 @@
           <w:rFonts w:ascii="Avenir Next LT Pro Light" w:hAnsi="Avenir Next LT Pro Light"/>
           <w:b/>
           <w:bCs/>
+          <w:sz w:val="22"/>
+          <w:szCs w:val="22"/>
         </w:rPr>
         <w:t xml:space="preserve">, </w:t>
       </w:r>
@@ -1218,6 +1350,8 @@
           <w:rFonts w:ascii="Avenir Next LT Pro Light" w:hAnsi="Avenir Next LT Pro Light"/>
           <w:b/>
           <w:bCs/>
+          <w:sz w:val="22"/>
+          <w:szCs w:val="22"/>
         </w:rPr>
         <w:t>Vercel</w:t>
       </w:r>
@@ -1225,25 +1359,34 @@
       <w:r>
         <w:rPr>
           <w:rFonts w:ascii="Avenir Next LT Pro Light" w:hAnsi="Avenir Next LT Pro Light"/>
+          <w:sz w:val="22"/>
+          <w:szCs w:val="22"/>
         </w:rPr>
         <w:t xml:space="preserve"> </w:t>
       </w:r>
       <w:r>
         <w:rPr>
           <w:rFonts w:ascii="Avenir Next LT Pro Light" w:hAnsi="Avenir Next LT Pro Light"/>
+          <w:sz w:val="22"/>
+          <w:szCs w:val="22"/>
         </w:rPr>
         <w:tab/>
       </w:r>
     </w:p>
     <w:p>
       <w:pPr>
-        <w:rPr>
-          <w:rFonts w:ascii="Avenir Next LT Pro Light" w:hAnsi="Avenir Next LT Pro Light"/>
-        </w:rPr>
-      </w:pPr>
-      <w:r>
-        <w:rPr>
-          <w:rFonts w:ascii="Avenir Next LT Pro Light" w:hAnsi="Avenir Next LT Pro Light"/>
+        <w:spacing w:line="360" w:lineRule="auto"/>
+        <w:rPr>
+          <w:rFonts w:ascii="Avenir Next LT Pro Light" w:hAnsi="Avenir Next LT Pro Light"/>
+          <w:sz w:val="22"/>
+          <w:szCs w:val="22"/>
+        </w:rPr>
+      </w:pPr>
+      <w:r>
+        <w:rPr>
+          <w:rFonts w:ascii="Avenir Next LT Pro Light" w:hAnsi="Avenir Next LT Pro Light"/>
+          <w:sz w:val="22"/>
+          <w:szCs w:val="22"/>
         </w:rPr>
         <w:t>[</w:t>
       </w:r>
@@ -1252,34 +1395,17 @@
           <w:rPr>
             <w:rStyle w:val="Hyperlink"/>
             <w:rFonts w:ascii="Avenir Next LT Pro Light" w:hAnsi="Avenir Next LT Pro Light"/>
+            <w:sz w:val="22"/>
+            <w:szCs w:val="22"/>
           </w:rPr>
-          <w:t>Git</w:t>
-        </w:r>
-        <w:r>
-          <w:rPr>
-            <w:rStyle w:val="Hyperlink"/>
-            <w:rFonts w:ascii="Avenir Next LT Pro Light" w:hAnsi="Avenir Next LT Pro Light"/>
-          </w:rPr>
-          <w:t>H</w:t>
-        </w:r>
-        <w:r>
-          <w:rPr>
-            <w:rStyle w:val="Hyperlink"/>
-            <w:rFonts w:ascii="Avenir Next LT Pro Light" w:hAnsi="Avenir Next LT Pro Light"/>
-          </w:rPr>
-          <w:t>u</w:t>
-        </w:r>
-        <w:r>
-          <w:rPr>
-            <w:rStyle w:val="Hyperlink"/>
-            <w:rFonts w:ascii="Avenir Next LT Pro Light" w:hAnsi="Avenir Next LT Pro Light"/>
-          </w:rPr>
-          <w:t>b]</w:t>
+          <w:t>GitHub]</w:t>
         </w:r>
       </w:hyperlink>
       <w:r>
         <w:rPr>
           <w:rFonts w:ascii="Avenir Next LT Pro Light" w:hAnsi="Avenir Next LT Pro Light"/>
+          <w:sz w:val="22"/>
+          <w:szCs w:val="22"/>
         </w:rPr>
         <w:t xml:space="preserve"> [</w:t>
       </w:r>
@@ -1288,58 +1414,20 @@
           <w:rPr>
             <w:rStyle w:val="Hyperlink"/>
             <w:rFonts w:ascii="Avenir Next LT Pro Light" w:hAnsi="Avenir Next LT Pro Light"/>
+            <w:sz w:val="22"/>
+            <w:szCs w:val="22"/>
           </w:rPr>
-          <w:t>Prese</w:t>
-        </w:r>
-        <w:r>
-          <w:rPr>
-            <w:rStyle w:val="Hyperlink"/>
-            <w:rFonts w:ascii="Avenir Next LT Pro Light" w:hAnsi="Avenir Next LT Pro Light"/>
-          </w:rPr>
-          <w:t>n</w:t>
-        </w:r>
-        <w:r>
-          <w:rPr>
-            <w:rStyle w:val="Hyperlink"/>
-            <w:rFonts w:ascii="Avenir Next LT Pro Light" w:hAnsi="Avenir Next LT Pro Light"/>
-          </w:rPr>
-          <w:t>ta</w:t>
-        </w:r>
-        <w:r>
-          <w:rPr>
-            <w:rStyle w:val="Hyperlink"/>
-            <w:rFonts w:ascii="Avenir Next LT Pro Light" w:hAnsi="Avenir Next LT Pro Light"/>
-          </w:rPr>
-          <w:t>t</w:t>
-        </w:r>
-        <w:r>
-          <w:rPr>
-            <w:rStyle w:val="Hyperlink"/>
-            <w:rFonts w:ascii="Avenir Next LT Pro Light" w:hAnsi="Avenir Next LT Pro Light"/>
-          </w:rPr>
-          <w:t>i</w:t>
-        </w:r>
-        <w:r>
-          <w:rPr>
-            <w:rStyle w:val="Hyperlink"/>
-            <w:rFonts w:ascii="Avenir Next LT Pro Light" w:hAnsi="Avenir Next LT Pro Light"/>
-          </w:rPr>
-          <w:t>on</w:t>
+          <w:t>Presentation</w:t>
         </w:r>
       </w:hyperlink>
       <w:r>
         <w:rPr>
           <w:rFonts w:ascii="Avenir Next LT Pro Light" w:hAnsi="Avenir Next LT Pro Light"/>
+          <w:sz w:val="22"/>
+          <w:szCs w:val="22"/>
         </w:rPr>
         <w:t xml:space="preserve">] </w:t>
       </w:r>
-    </w:p>
-    <w:p>
-      <w:pPr>
-        <w:rPr>
-          <w:rFonts w:ascii="Avenir Next LT Pro Light" w:hAnsi="Avenir Next LT Pro Light"/>
-        </w:rPr>
-      </w:pPr>
     </w:p>
     <w:p>
       <w:pPr>
@@ -1348,10 +1436,13 @@
           <w:ilvl w:val="0"/>
           <w:numId w:val="1"/>
         </w:numPr>
-        <w:rPr>
-          <w:rFonts w:ascii="Avenir Next LT Pro Light" w:hAnsi="Avenir Next LT Pro Light"/>
-          <w:b/>
-          <w:bCs/>
+        <w:spacing w:line="360" w:lineRule="auto"/>
+        <w:rPr>
+          <w:rFonts w:ascii="Avenir Next LT Pro Light" w:hAnsi="Avenir Next LT Pro Light"/>
+          <w:b/>
+          <w:bCs/>
+          <w:sz w:val="22"/>
+          <w:szCs w:val="22"/>
         </w:rPr>
       </w:pPr>
       <w:proofErr w:type="spellStart"/>
@@ -1360,6 +1451,8 @@
           <w:rFonts w:ascii="Avenir Next LT Pro Light" w:hAnsi="Avenir Next LT Pro Light"/>
           <w:b/>
           <w:bCs/>
+          <w:sz w:val="22"/>
+          <w:szCs w:val="22"/>
         </w:rPr>
         <w:t>Remax</w:t>
       </w:r>
@@ -1369,58 +1462,50 @@
           <w:rFonts w:ascii="Avenir Next LT Pro Light" w:hAnsi="Avenir Next LT Pro Light"/>
           <w:b/>
           <w:bCs/>
+          <w:sz w:val="22"/>
+          <w:szCs w:val="22"/>
         </w:rPr>
         <w:t xml:space="preserve"> Clone</w:t>
       </w:r>
     </w:p>
     <w:p>
       <w:pPr>
-        <w:rPr>
-          <w:rFonts w:ascii="Avenir Next LT Pro Light" w:hAnsi="Avenir Next LT Pro Light"/>
-        </w:rPr>
-      </w:pPr>
-      <w:r>
-        <w:rPr>
-          <w:rFonts w:ascii="Avenir Next LT Pro Light" w:hAnsi="Avenir Next LT Pro Light"/>
+        <w:spacing w:line="360" w:lineRule="auto"/>
+        <w:rPr>
+          <w:rFonts w:ascii="Avenir Next LT Pro Light" w:hAnsi="Avenir Next LT Pro Light"/>
+          <w:sz w:val="22"/>
+          <w:szCs w:val="22"/>
+        </w:rPr>
+      </w:pPr>
+      <w:r>
+        <w:rPr>
+          <w:rFonts w:ascii="Avenir Next LT Pro Light" w:hAnsi="Avenir Next LT Pro Light"/>
+          <w:sz w:val="22"/>
+          <w:szCs w:val="22"/>
         </w:rPr>
         <w:t>A Laravel-based real estate web app featuring dynamic property listings, search filters, blog integration, and user-friendly CMS. Designed to simulate a real-world real estate platform.</w:t>
       </w:r>
     </w:p>
     <w:p>
       <w:pPr>
-        <w:rPr>
-          <w:rFonts w:ascii="Avenir Next LT Pro Light" w:hAnsi="Avenir Next LT Pro Light"/>
-          <w:b/>
-          <w:bCs/>
-        </w:rPr>
-      </w:pPr>
-      <w:r>
-        <w:rPr>
-          <w:rFonts w:ascii="Avenir Next LT Pro Light" w:hAnsi="Avenir Next LT Pro Light"/>
-        </w:rPr>
-        <w:t xml:space="preserve">Technologies: </w:t>
-      </w:r>
-      <w:r>
-        <w:rPr>
-          <w:rFonts w:ascii="Avenir Next LT Pro Light" w:hAnsi="Avenir Next LT Pro Light"/>
-        </w:rPr>
-        <w:t xml:space="preserve"> </w:t>
-      </w:r>
-      <w:r>
-        <w:rPr>
-          <w:rFonts w:ascii="Avenir Next LT Pro Light" w:hAnsi="Avenir Next LT Pro Light"/>
-          <w:b/>
-          <w:bCs/>
-        </w:rPr>
-        <w:t>Laravel, Blade, Bootstrap</w:t>
-      </w:r>
-      <w:r>
-        <w:rPr>
-          <w:rFonts w:ascii="Avenir Next LT Pro Light" w:hAnsi="Avenir Next LT Pro Light"/>
-          <w:b/>
-          <w:bCs/>
-        </w:rPr>
-        <w:t xml:space="preserve">, </w:t>
+        <w:spacing w:line="360" w:lineRule="auto"/>
+        <w:rPr>
+          <w:rFonts w:ascii="Avenir Next LT Pro Light" w:hAnsi="Avenir Next LT Pro Light"/>
+          <w:b/>
+          <w:bCs/>
+          <w:sz w:val="22"/>
+          <w:szCs w:val="22"/>
+          <w:lang w:val="fr-CA"/>
+        </w:rPr>
+      </w:pPr>
+      <w:r>
+        <w:rPr>
+          <w:rFonts w:ascii="Avenir Next LT Pro Light" w:hAnsi="Avenir Next LT Pro Light"/>
+          <w:sz w:val="22"/>
+          <w:szCs w:val="22"/>
+          <w:lang w:val="fr-CA"/>
+        </w:rPr>
+        <w:t xml:space="preserve">Technologies:  </w:t>
       </w:r>
       <w:proofErr w:type="spellStart"/>
       <w:r>
@@ -1428,8 +1513,11 @@
           <w:rFonts w:ascii="Avenir Next LT Pro Light" w:hAnsi="Avenir Next LT Pro Light"/>
           <w:b/>
           <w:bCs/>
-        </w:rPr>
-        <w:t>PHPMyAdmin</w:t>
+          <w:sz w:val="22"/>
+          <w:szCs w:val="22"/>
+          <w:lang w:val="fr-CA"/>
+        </w:rPr>
+        <w:t>Laravel</w:t>
       </w:r>
       <w:proofErr w:type="spellEnd"/>
       <w:r>
@@ -1437,27 +1525,51 @@
           <w:rFonts w:ascii="Avenir Next LT Pro Light" w:hAnsi="Avenir Next LT Pro Light"/>
           <w:b/>
           <w:bCs/>
-        </w:rPr>
-        <w:t xml:space="preserve">, </w:t>
-      </w:r>
-      <w:r>
-        <w:rPr>
-          <w:rFonts w:ascii="Avenir Next LT Pro Light" w:hAnsi="Avenir Next LT Pro Light"/>
-          <w:b/>
-          <w:bCs/>
-        </w:rPr>
-        <w:t>Web Hosting</w:t>
-      </w:r>
-    </w:p>
-    <w:p>
-      <w:pPr>
-        <w:rPr>
-          <w:rFonts w:ascii="Avenir Next LT Pro Light" w:hAnsi="Avenir Next LT Pro Light"/>
-        </w:rPr>
-      </w:pPr>
-      <w:r>
-        <w:rPr>
-          <w:rFonts w:ascii="Avenir Next LT Pro Light" w:hAnsi="Avenir Next LT Pro Light"/>
+          <w:sz w:val="22"/>
+          <w:szCs w:val="22"/>
+          <w:lang w:val="fr-CA"/>
+        </w:rPr>
+        <w:t xml:space="preserve">, Blade, </w:t>
+      </w:r>
+      <w:r>
+        <w:rPr>
+          <w:rFonts w:ascii="Avenir Next LT Pro Light" w:hAnsi="Avenir Next LT Pro Light"/>
+          <w:b/>
+          <w:bCs/>
+          <w:sz w:val="22"/>
+          <w:szCs w:val="22"/>
+          <w:lang w:val="fr-CA"/>
+        </w:rPr>
+        <w:t xml:space="preserve">PHPMyAdmin, Web </w:t>
+      </w:r>
+      <w:proofErr w:type="spellStart"/>
+      <w:r>
+        <w:rPr>
+          <w:rFonts w:ascii="Avenir Next LT Pro Light" w:hAnsi="Avenir Next LT Pro Light"/>
+          <w:b/>
+          <w:bCs/>
+          <w:sz w:val="22"/>
+          <w:szCs w:val="22"/>
+          <w:lang w:val="fr-CA"/>
+        </w:rPr>
+        <w:t>Hosting</w:t>
+      </w:r>
+      <w:proofErr w:type="spellEnd"/>
+    </w:p>
+    <w:p>
+      <w:pPr>
+        <w:spacing w:line="360" w:lineRule="auto"/>
+        <w:rPr>
+          <w:rFonts w:ascii="Avenir Next LT Pro Light" w:hAnsi="Avenir Next LT Pro Light"/>
+          <w:sz w:val="22"/>
+          <w:szCs w:val="22"/>
+        </w:rPr>
+      </w:pPr>
+      <w:r>
+        <w:rPr>
+          <w:rFonts w:ascii="Avenir Next LT Pro Light" w:hAnsi="Avenir Next LT Pro Light"/>
+          <w:sz w:val="22"/>
+          <w:szCs w:val="22"/>
         </w:rPr>
         <w:t>[</w:t>
       </w:r>
@@ -1466,82 +1578,39 @@
           <w:rPr>
             <w:rStyle w:val="Hyperlink"/>
             <w:rFonts w:ascii="Avenir Next LT Pro Light" w:hAnsi="Avenir Next LT Pro Light"/>
+            <w:sz w:val="22"/>
+            <w:szCs w:val="22"/>
           </w:rPr>
-          <w:t>GitH</w:t>
+          <w:t>GitHub</w:t>
         </w:r>
+      </w:hyperlink>
+      <w:r>
+        <w:rPr>
+          <w:rFonts w:ascii="Avenir Next LT Pro Light" w:hAnsi="Avenir Next LT Pro Light"/>
+          <w:sz w:val="22"/>
+          <w:szCs w:val="22"/>
+        </w:rPr>
+        <w:t>] [</w:t>
+      </w:r>
+      <w:hyperlink r:id="rId15" w:anchor="slide=id.p1" w:history="1">
         <w:r>
           <w:rPr>
             <w:rStyle w:val="Hyperlink"/>
             <w:rFonts w:ascii="Avenir Next LT Pro Light" w:hAnsi="Avenir Next LT Pro Light"/>
+            <w:sz w:val="22"/>
+            <w:szCs w:val="22"/>
           </w:rPr>
-          <w:t>u</w:t>
-        </w:r>
-        <w:r>
-          <w:rPr>
-            <w:rStyle w:val="Hyperlink"/>
-            <w:rFonts w:ascii="Avenir Next LT Pro Light" w:hAnsi="Avenir Next LT Pro Light"/>
-          </w:rPr>
-          <w:t>b</w:t>
+          <w:t>Presentation</w:t>
         </w:r>
       </w:hyperlink>
       <w:r>
         <w:rPr>
           <w:rFonts w:ascii="Avenir Next LT Pro Light" w:hAnsi="Avenir Next LT Pro Light"/>
-        </w:rPr>
-        <w:t>] [</w:t>
-      </w:r>
-      <w:hyperlink r:id="rId15" w:history="1">
-        <w:r>
-          <w:rPr>
-            <w:rStyle w:val="Hyperlink"/>
-            <w:rFonts w:ascii="Avenir Next LT Pro Light" w:hAnsi="Avenir Next LT Pro Light"/>
-          </w:rPr>
-          <w:t>Pres</w:t>
-        </w:r>
-        <w:r>
-          <w:rPr>
-            <w:rStyle w:val="Hyperlink"/>
-            <w:rFonts w:ascii="Avenir Next LT Pro Light" w:hAnsi="Avenir Next LT Pro Light"/>
-          </w:rPr>
-          <w:t>e</w:t>
-        </w:r>
-        <w:r>
-          <w:rPr>
-            <w:rStyle w:val="Hyperlink"/>
-            <w:rFonts w:ascii="Avenir Next LT Pro Light" w:hAnsi="Avenir Next LT Pro Light"/>
-          </w:rPr>
-          <w:t>nta</w:t>
-        </w:r>
-        <w:r>
-          <w:rPr>
-            <w:rStyle w:val="Hyperlink"/>
-            <w:rFonts w:ascii="Avenir Next LT Pro Light" w:hAnsi="Avenir Next LT Pro Light"/>
-          </w:rPr>
-          <w:t>t</w:t>
-        </w:r>
-        <w:r>
-          <w:rPr>
-            <w:rStyle w:val="Hyperlink"/>
-            <w:rFonts w:ascii="Avenir Next LT Pro Light" w:hAnsi="Avenir Next LT Pro Light"/>
-          </w:rPr>
-          <w:t>ion</w:t>
-        </w:r>
-      </w:hyperlink>
-      <w:r>
-        <w:rPr>
-          <w:rFonts w:ascii="Avenir Next LT Pro Light" w:hAnsi="Avenir Next LT Pro Light"/>
+          <w:sz w:val="22"/>
+          <w:szCs w:val="22"/>
         </w:rPr>
         <w:t>]</w:t>
       </w:r>
-    </w:p>
-    <w:p>
-      <w:pPr>
-        <w:rPr>
-          <w:rFonts w:ascii="Avenir Next LT Pro Light" w:hAnsi="Avenir Next LT Pro Light"/>
-          <w:b/>
-          <w:bCs/>
-        </w:rPr>
-      </w:pPr>
     </w:p>
     <w:p>
       <w:pPr>
@@ -1550,10 +1619,13 @@
           <w:ilvl w:val="0"/>
           <w:numId w:val="1"/>
         </w:numPr>
-        <w:rPr>
-          <w:rFonts w:ascii="Avenir Next LT Pro Light" w:hAnsi="Avenir Next LT Pro Light"/>
-          <w:b/>
-          <w:bCs/>
+        <w:spacing w:line="360" w:lineRule="auto"/>
+        <w:rPr>
+          <w:rFonts w:ascii="Avenir Next LT Pro Light" w:hAnsi="Avenir Next LT Pro Light"/>
+          <w:b/>
+          <w:bCs/>
+          <w:sz w:val="22"/>
+          <w:szCs w:val="22"/>
         </w:rPr>
       </w:pPr>
       <w:proofErr w:type="spellStart"/>
@@ -1562,6 +1634,8 @@
           <w:rFonts w:ascii="Avenir Next LT Pro Light" w:hAnsi="Avenir Next LT Pro Light"/>
           <w:b/>
           <w:bCs/>
+          <w:sz w:val="22"/>
+          <w:szCs w:val="22"/>
         </w:rPr>
         <w:t>BonjourSanté</w:t>
       </w:r>
@@ -1571,19 +1645,26 @@
           <w:rFonts w:ascii="Avenir Next LT Pro Light" w:hAnsi="Avenir Next LT Pro Light"/>
           <w:b/>
           <w:bCs/>
+          <w:sz w:val="22"/>
+          <w:szCs w:val="22"/>
         </w:rPr>
         <w:t xml:space="preserve"> Clone</w:t>
       </w:r>
     </w:p>
     <w:p>
       <w:pPr>
-        <w:rPr>
-          <w:rFonts w:ascii="Avenir Next LT Pro Light" w:hAnsi="Avenir Next LT Pro Light"/>
-        </w:rPr>
-      </w:pPr>
-      <w:r>
-        <w:rPr>
-          <w:rFonts w:ascii="Avenir Next LT Pro Light" w:hAnsi="Avenir Next LT Pro Light"/>
+        <w:spacing w:line="360" w:lineRule="auto"/>
+        <w:rPr>
+          <w:rFonts w:ascii="Avenir Next LT Pro Light" w:hAnsi="Avenir Next LT Pro Light"/>
+          <w:sz w:val="22"/>
+          <w:szCs w:val="22"/>
+        </w:rPr>
+      </w:pPr>
+      <w:r>
+        <w:rPr>
+          <w:rFonts w:ascii="Avenir Next LT Pro Light" w:hAnsi="Avenir Next LT Pro Light"/>
+          <w:sz w:val="22"/>
+          <w:szCs w:val="22"/>
         </w:rPr>
         <w:t xml:space="preserve">Front-end replica of the </w:t>
       </w:r>
@@ -1591,6 +1672,8 @@
       <w:r>
         <w:rPr>
           <w:rFonts w:ascii="Avenir Next LT Pro Light" w:hAnsi="Avenir Next LT Pro Light"/>
+          <w:sz w:val="22"/>
+          <w:szCs w:val="22"/>
         </w:rPr>
         <w:t>BonjourSanté</w:t>
       </w:r>
@@ -1598,19 +1681,28 @@
       <w:r>
         <w:rPr>
           <w:rFonts w:ascii="Avenir Next LT Pro Light" w:hAnsi="Avenir Next LT Pro Light"/>
+          <w:sz w:val="22"/>
+          <w:szCs w:val="22"/>
         </w:rPr>
         <w:t xml:space="preserve"> scheduling system, emphasizing a clean and intuitive user experience with mobile-friendly design.</w:t>
       </w:r>
     </w:p>
     <w:p>
       <w:pPr>
-        <w:rPr>
-          <w:rFonts w:ascii="Avenir Next LT Pro Light" w:hAnsi="Avenir Next LT Pro Light"/>
-        </w:rPr>
-      </w:pPr>
-      <w:r>
-        <w:rPr>
-          <w:rFonts w:ascii="Avenir Next LT Pro Light" w:hAnsi="Avenir Next LT Pro Light"/>
+        <w:spacing w:line="360" w:lineRule="auto"/>
+        <w:rPr>
+          <w:rFonts w:ascii="Avenir Next LT Pro Light" w:hAnsi="Avenir Next LT Pro Light"/>
+          <w:sz w:val="22"/>
+          <w:szCs w:val="22"/>
+          <w:lang w:val="fr-CA"/>
+        </w:rPr>
+      </w:pPr>
+      <w:r>
+        <w:rPr>
+          <w:rFonts w:ascii="Avenir Next LT Pro Light" w:hAnsi="Avenir Next LT Pro Light"/>
+          <w:sz w:val="22"/>
+          <w:szCs w:val="22"/>
+          <w:lang w:val="fr-CA"/>
         </w:rPr>
         <w:t xml:space="preserve">Technologies: </w:t>
       </w:r>
@@ -1619,19 +1711,49 @@
           <w:rFonts w:ascii="Avenir Next LT Pro Light" w:hAnsi="Avenir Next LT Pro Light"/>
           <w:b/>
           <w:bCs/>
+          <w:sz w:val="22"/>
+          <w:szCs w:val="22"/>
+          <w:lang w:val="fr-CA"/>
         </w:rPr>
         <w:t>HTML, CSS, JavaScript</w:t>
       </w:r>
-    </w:p>
-    <w:p>
-      <w:pPr>
-        <w:rPr>
-          <w:rFonts w:ascii="Avenir Next LT Pro Light" w:hAnsi="Avenir Next LT Pro Light"/>
-        </w:rPr>
-      </w:pPr>
-      <w:r>
-        <w:rPr>
-          <w:rFonts w:ascii="Avenir Next LT Pro Light" w:hAnsi="Avenir Next LT Pro Light"/>
+      <w:r>
+        <w:rPr>
+          <w:rFonts w:ascii="Avenir Next LT Pro Light" w:hAnsi="Avenir Next LT Pro Light"/>
+          <w:b/>
+          <w:bCs/>
+          <w:sz w:val="22"/>
+          <w:szCs w:val="22"/>
+          <w:lang w:val="fr-CA"/>
+        </w:rPr>
+        <w:t xml:space="preserve">, </w:t>
+      </w:r>
+      <w:r>
+        <w:rPr>
+          <w:rFonts w:ascii="Avenir Next LT Pro Light" w:hAnsi="Avenir Next LT Pro Light"/>
+          <w:b/>
+          <w:bCs/>
+          <w:sz w:val="22"/>
+          <w:szCs w:val="22"/>
+          <w:lang w:val="fr-CA"/>
+        </w:rPr>
+        <w:t>Bootstrap</w:t>
+      </w:r>
+    </w:p>
+    <w:p>
+      <w:pPr>
+        <w:spacing w:line="360" w:lineRule="auto"/>
+        <w:rPr>
+          <w:rFonts w:ascii="Avenir Next LT Pro Light" w:hAnsi="Avenir Next LT Pro Light"/>
+          <w:sz w:val="22"/>
+          <w:szCs w:val="22"/>
+        </w:rPr>
+      </w:pPr>
+      <w:r>
+        <w:rPr>
+          <w:rFonts w:ascii="Avenir Next LT Pro Light" w:hAnsi="Avenir Next LT Pro Light"/>
+          <w:sz w:val="22"/>
+          <w:szCs w:val="22"/>
         </w:rPr>
         <w:t>[</w:t>
       </w:r>
@@ -1640,264 +1762,270 @@
           <w:rPr>
             <w:rStyle w:val="Hyperlink"/>
             <w:rFonts w:ascii="Avenir Next LT Pro Light" w:hAnsi="Avenir Next LT Pro Light"/>
+            <w:sz w:val="22"/>
+            <w:szCs w:val="22"/>
           </w:rPr>
-          <w:t>GitHu</w:t>
+          <w:t>GitHub]</w:t>
         </w:r>
+      </w:hyperlink>
+      <w:r>
+        <w:rPr>
+          <w:rFonts w:ascii="Avenir Next LT Pro Light" w:hAnsi="Avenir Next LT Pro Light"/>
+          <w:sz w:val="22"/>
+          <w:szCs w:val="22"/>
+        </w:rPr>
+        <w:t xml:space="preserve"> [</w:t>
+      </w:r>
+      <w:hyperlink r:id="rId17" w:anchor="slide=id.p1" w:history="1">
         <w:r>
           <w:rPr>
             <w:rStyle w:val="Hyperlink"/>
             <w:rFonts w:ascii="Avenir Next LT Pro Light" w:hAnsi="Avenir Next LT Pro Light"/>
+            <w:sz w:val="22"/>
+            <w:szCs w:val="22"/>
           </w:rPr>
-          <w:t>b</w:t>
-        </w:r>
-        <w:r>
-          <w:rPr>
-            <w:rStyle w:val="Hyperlink"/>
-            <w:rFonts w:ascii="Avenir Next LT Pro Light" w:hAnsi="Avenir Next LT Pro Light"/>
-          </w:rPr>
-          <w:t>]</w:t>
+          <w:t>Presentation</w:t>
         </w:r>
       </w:hyperlink>
       <w:r>
         <w:rPr>
           <w:rFonts w:ascii="Avenir Next LT Pro Light" w:hAnsi="Avenir Next LT Pro Light"/>
-        </w:rPr>
-        <w:t xml:space="preserve"> [</w:t>
-      </w:r>
-      <w:hyperlink r:id="rId17" w:history="1">
-        <w:r>
-          <w:rPr>
-            <w:rStyle w:val="Hyperlink"/>
-            <w:rFonts w:ascii="Avenir Next LT Pro Light" w:hAnsi="Avenir Next LT Pro Light"/>
-          </w:rPr>
-          <w:t>Prese</w:t>
-        </w:r>
-        <w:r>
-          <w:rPr>
-            <w:rStyle w:val="Hyperlink"/>
-            <w:rFonts w:ascii="Avenir Next LT Pro Light" w:hAnsi="Avenir Next LT Pro Light"/>
-          </w:rPr>
-          <w:t>n</w:t>
-        </w:r>
-        <w:r>
-          <w:rPr>
-            <w:rStyle w:val="Hyperlink"/>
-            <w:rFonts w:ascii="Avenir Next LT Pro Light" w:hAnsi="Avenir Next LT Pro Light"/>
-          </w:rPr>
-          <w:t>tation</w:t>
-        </w:r>
-      </w:hyperlink>
-      <w:r>
-        <w:rPr>
-          <w:rFonts w:ascii="Avenir Next LT Pro Light" w:hAnsi="Avenir Next LT Pro Light"/>
+          <w:sz w:val="22"/>
+          <w:szCs w:val="22"/>
         </w:rPr>
         <w:t>]</w:t>
       </w:r>
-    </w:p>
-    <w:p>
-      <w:pPr>
-        <w:rPr>
-          <w:rFonts w:ascii="Avenir Next LT Pro Light" w:hAnsi="Avenir Next LT Pro Light"/>
-        </w:rPr>
-      </w:pPr>
-    </w:p>
-    <w:p>
-      <w:pPr>
-        <w:rPr>
-          <w:rFonts w:ascii="Avenir Next LT Pro Light" w:hAnsi="Avenir Next LT Pro Light"/>
-        </w:rPr>
-      </w:pPr>
-    </w:p>
-    <w:p>
-      <w:pPr>
-        <w:rPr>
-          <w:rFonts w:ascii="Avenir Next LT Pro Light" w:hAnsi="Avenir Next LT Pro Light"/>
-          <w:b/>
-          <w:bCs/>
-        </w:rPr>
-      </w:pPr>
-      <w:r>
-        <w:rPr>
-          <w:rFonts w:ascii="Avenir Next LT Pro Light" w:hAnsi="Avenir Next LT Pro Light"/>
-          <w:b/>
-          <w:bCs/>
+      <w:r>
+        <w:rPr>
+          <w:rFonts w:ascii="Avenir Next LT Pro Light" w:hAnsi="Avenir Next LT Pro Light"/>
+          <w:sz w:val="22"/>
+          <w:szCs w:val="22"/>
+        </w:rPr>
+        <w:br/>
+      </w:r>
+    </w:p>
+    <w:p>
+      <w:pPr>
+        <w:spacing w:line="360" w:lineRule="auto"/>
+        <w:rPr>
+          <w:rFonts w:ascii="Avenir Next LT Pro Light" w:hAnsi="Avenir Next LT Pro Light"/>
+          <w:b/>
+          <w:bCs/>
+          <w:sz w:val="22"/>
+          <w:szCs w:val="22"/>
+        </w:rPr>
+      </w:pPr>
+      <w:r>
+        <w:rPr>
+          <w:rFonts w:ascii="Avenir Next LT Pro Light" w:hAnsi="Avenir Next LT Pro Light"/>
+          <w:b/>
+          <w:bCs/>
+          <w:sz w:val="22"/>
+          <w:szCs w:val="22"/>
         </w:rPr>
         <w:t>ADDITIONAL DETAILS</w:t>
       </w:r>
     </w:p>
     <w:p>
       <w:pPr>
-        <w:rPr>
-          <w:rFonts w:ascii="Avenir Next LT Pro Light" w:hAnsi="Avenir Next LT Pro Light"/>
-        </w:rPr>
-      </w:pPr>
-      <w:r>
-        <w:rPr>
-          <w:rFonts w:ascii="Avenir Next LT Pro Light" w:hAnsi="Avenir Next LT Pro Light"/>
-          <w:b/>
-          <w:bCs/>
+        <w:spacing w:line="360" w:lineRule="auto"/>
+        <w:rPr>
+          <w:rFonts w:ascii="Avenir Next LT Pro Light" w:hAnsi="Avenir Next LT Pro Light"/>
+          <w:sz w:val="22"/>
+          <w:szCs w:val="22"/>
+        </w:rPr>
+      </w:pPr>
+      <w:r>
+        <w:rPr>
+          <w:rFonts w:ascii="Avenir Next LT Pro Light" w:hAnsi="Avenir Next LT Pro Light"/>
+          <w:b/>
+          <w:bCs/>
+          <w:sz w:val="22"/>
+          <w:szCs w:val="22"/>
         </w:rPr>
         <w:t xml:space="preserve">Languages: </w:t>
       </w:r>
       <w:r>
         <w:rPr>
           <w:rFonts w:ascii="Avenir Next LT Pro Light" w:hAnsi="Avenir Next LT Pro Light"/>
+          <w:sz w:val="22"/>
+          <w:szCs w:val="22"/>
         </w:rPr>
         <w:t>Fluent in E</w:t>
       </w:r>
       <w:r>
         <w:rPr>
           <w:rFonts w:ascii="Avenir Next LT Pro Light" w:hAnsi="Avenir Next LT Pro Light"/>
+          <w:sz w:val="22"/>
+          <w:szCs w:val="22"/>
         </w:rPr>
         <w:t>nglish, French, Russian</w:t>
       </w:r>
       <w:r>
         <w:rPr>
           <w:rFonts w:ascii="Avenir Next LT Pro Light" w:hAnsi="Avenir Next LT Pro Light"/>
+          <w:sz w:val="22"/>
+          <w:szCs w:val="22"/>
         </w:rPr>
         <w:t xml:space="preserve">. Proficient in </w:t>
       </w:r>
       <w:r>
         <w:rPr>
           <w:rFonts w:ascii="Avenir Next LT Pro Light" w:hAnsi="Avenir Next LT Pro Light"/>
+          <w:sz w:val="22"/>
+          <w:szCs w:val="22"/>
         </w:rPr>
         <w:t>Spanish</w:t>
       </w:r>
       <w:r>
         <w:rPr>
           <w:rFonts w:ascii="Avenir Next LT Pro Light" w:hAnsi="Avenir Next LT Pro Light"/>
+          <w:sz w:val="22"/>
+          <w:szCs w:val="22"/>
         </w:rPr>
         <w:t xml:space="preserve">. Learning Ukrainian and </w:t>
       </w:r>
       <w:r>
         <w:rPr>
           <w:rFonts w:ascii="Avenir Next LT Pro Light" w:hAnsi="Avenir Next LT Pro Light"/>
+          <w:sz w:val="22"/>
+          <w:szCs w:val="22"/>
         </w:rPr>
         <w:t>Romanian</w:t>
       </w:r>
       <w:r>
         <w:rPr>
           <w:rFonts w:ascii="Avenir Next LT Pro Light" w:hAnsi="Avenir Next LT Pro Light"/>
+          <w:sz w:val="22"/>
+          <w:szCs w:val="22"/>
         </w:rPr>
         <w:t xml:space="preserve">. </w:t>
       </w:r>
     </w:p>
     <w:p>
       <w:pPr>
-        <w:rPr>
-          <w:rFonts w:ascii="Avenir Next LT Pro Light" w:hAnsi="Avenir Next LT Pro Light"/>
-        </w:rPr>
-      </w:pPr>
-      <w:r>
-        <w:rPr>
-          <w:rFonts w:ascii="Avenir Next LT Pro Light" w:hAnsi="Avenir Next LT Pro Light"/>
-          <w:b/>
-          <w:bCs/>
+        <w:spacing w:line="360" w:lineRule="auto"/>
+        <w:rPr>
+          <w:rFonts w:ascii="Avenir Next LT Pro Light" w:hAnsi="Avenir Next LT Pro Light"/>
+          <w:sz w:val="22"/>
+          <w:szCs w:val="22"/>
+        </w:rPr>
+      </w:pPr>
+      <w:r>
+        <w:rPr>
+          <w:rFonts w:ascii="Avenir Next LT Pro Light" w:hAnsi="Avenir Next LT Pro Light"/>
+          <w:b/>
+          <w:bCs/>
+          <w:sz w:val="22"/>
+          <w:szCs w:val="22"/>
         </w:rPr>
         <w:t>Work Eligibility:</w:t>
       </w:r>
       <w:r>
         <w:rPr>
           <w:rFonts w:ascii="Avenir Next LT Pro Light" w:hAnsi="Avenir Next LT Pro Light"/>
+          <w:sz w:val="22"/>
+          <w:szCs w:val="22"/>
         </w:rPr>
         <w:t xml:space="preserve"> Canadian citizen – legally authorized to work in Canada</w:t>
       </w:r>
       <w:r>
         <w:rPr>
           <w:rFonts w:ascii="Avenir Next LT Pro Light" w:hAnsi="Avenir Next LT Pro Light"/>
+          <w:sz w:val="22"/>
+          <w:szCs w:val="22"/>
         </w:rPr>
         <w:t>.</w:t>
       </w:r>
     </w:p>
     <w:p>
       <w:pPr>
-        <w:rPr>
-          <w:rFonts w:ascii="Avenir Next LT Pro Light" w:hAnsi="Avenir Next LT Pro Light"/>
-        </w:rPr>
-      </w:pPr>
-      <w:r>
-        <w:rPr>
-          <w:rFonts w:ascii="Avenir Next LT Pro Light" w:hAnsi="Avenir Next LT Pro Light"/>
-          <w:b/>
-          <w:bCs/>
+        <w:spacing w:line="360" w:lineRule="auto"/>
+        <w:rPr>
+          <w:rFonts w:ascii="Avenir Next LT Pro Light" w:hAnsi="Avenir Next LT Pro Light"/>
+          <w:sz w:val="22"/>
+          <w:szCs w:val="22"/>
+        </w:rPr>
+      </w:pPr>
+      <w:r>
+        <w:rPr>
+          <w:rFonts w:ascii="Avenir Next LT Pro Light" w:hAnsi="Avenir Next LT Pro Light"/>
+          <w:b/>
+          <w:bCs/>
+          <w:sz w:val="22"/>
+          <w:szCs w:val="22"/>
         </w:rPr>
         <w:t>Availability:</w:t>
       </w:r>
       <w:r>
         <w:rPr>
           <w:rFonts w:ascii="Avenir Next LT Pro Light" w:hAnsi="Avenir Next LT Pro Light"/>
-        </w:rPr>
-        <w:t xml:space="preserve"> Full-time</w:t>
-      </w:r>
-      <w:r>
-        <w:rPr>
-          <w:rFonts w:ascii="Avenir Next LT Pro Light" w:hAnsi="Avenir Next LT Pro Light"/>
-        </w:rPr>
-        <w:t xml:space="preserve">. In-person, hybrid or remote. </w:t>
-      </w:r>
-    </w:p>
-    <w:p>
-      <w:pPr>
-        <w:rPr>
-          <w:rFonts w:ascii="Avenir Next LT Pro Light" w:hAnsi="Avenir Next LT Pro Light"/>
-        </w:rPr>
-      </w:pPr>
-      <w:r>
-        <w:rPr>
-          <w:rFonts w:ascii="Avenir Next LT Pro Light" w:hAnsi="Avenir Next LT Pro Light"/>
-          <w:b/>
-          <w:bCs/>
+          <w:sz w:val="22"/>
+          <w:szCs w:val="22"/>
+        </w:rPr>
+        <w:t xml:space="preserve"> Full-time. In-person, hybrid or remote. </w:t>
+      </w:r>
+    </w:p>
+    <w:p>
+      <w:pPr>
+        <w:spacing w:line="360" w:lineRule="auto"/>
+        <w:rPr>
+          <w:rFonts w:ascii="Avenir Next LT Pro Light" w:hAnsi="Avenir Next LT Pro Light"/>
+          <w:sz w:val="22"/>
+          <w:szCs w:val="22"/>
+        </w:rPr>
+      </w:pPr>
+      <w:r>
+        <w:rPr>
+          <w:rFonts w:ascii="Avenir Next LT Pro Light" w:hAnsi="Avenir Next LT Pro Light"/>
+          <w:b/>
+          <w:bCs/>
+          <w:sz w:val="22"/>
+          <w:szCs w:val="22"/>
         </w:rPr>
         <w:t>Mobility:</w:t>
       </w:r>
       <w:r>
         <w:rPr>
           <w:rFonts w:ascii="Avenir Next LT Pro Light" w:hAnsi="Avenir Next LT Pro Light"/>
+          <w:sz w:val="22"/>
+          <w:szCs w:val="22"/>
         </w:rPr>
         <w:t xml:space="preserve"> </w:t>
       </w:r>
       <w:r>
         <w:rPr>
           <w:rFonts w:ascii="Avenir Next LT Pro Light" w:hAnsi="Avenir Next LT Pro Light"/>
+          <w:sz w:val="22"/>
+          <w:szCs w:val="22"/>
         </w:rPr>
         <w:t xml:space="preserve">Preference for Montreal and neighboring areas. </w:t>
       </w:r>
       <w:r>
         <w:rPr>
           <w:rFonts w:ascii="Avenir Next LT Pro Light" w:hAnsi="Avenir Next LT Pro Light"/>
-        </w:rPr>
-        <w:t xml:space="preserve">Open to </w:t>
-      </w:r>
-      <w:r>
-        <w:rPr>
-          <w:rFonts w:ascii="Avenir Next LT Pro Light" w:hAnsi="Avenir Next LT Pro Light"/>
-        </w:rPr>
-        <w:t>temporary r</w:t>
-      </w:r>
-      <w:r>
-        <w:rPr>
-          <w:rFonts w:ascii="Avenir Next LT Pro Light" w:hAnsi="Avenir Next LT Pro Light"/>
-        </w:rPr>
-        <w:t xml:space="preserve">elocation anywhere in </w:t>
-      </w:r>
-      <w:r>
-        <w:rPr>
-          <w:rFonts w:ascii="Avenir Next LT Pro Light" w:hAnsi="Avenir Next LT Pro Light"/>
-        </w:rPr>
-        <w:t xml:space="preserve">Quebec. </w:t>
-      </w:r>
-    </w:p>
-    <w:p>
-      <w:pPr>
-        <w:rPr>
-          <w:rFonts w:ascii="Avenir Next LT Pro Light" w:hAnsi="Avenir Next LT Pro Light"/>
-        </w:rPr>
-      </w:pPr>
-    </w:p>
-    <w:p>
-      <w:pPr>
-        <w:rPr>
-          <w:rFonts w:ascii="Avenir Next LT Pro Light" w:hAnsi="Avenir Next LT Pro Light"/>
+          <w:sz w:val="22"/>
+          <w:szCs w:val="22"/>
+        </w:rPr>
+        <w:t xml:space="preserve">Open to temporary relocation anywhere in Quebec. </w:t>
+      </w:r>
+    </w:p>
+    <w:p>
+      <w:pPr>
+        <w:spacing w:line="360" w:lineRule="auto"/>
+        <w:rPr>
+          <w:rFonts w:ascii="Avenir Next LT Pro Light" w:hAnsi="Avenir Next LT Pro Light"/>
+          <w:sz w:val="22"/>
+          <w:szCs w:val="22"/>
+        </w:rPr>
+      </w:pPr>
+    </w:p>
+    <w:p>
+      <w:pPr>
+        <w:rPr>
+          <w:rFonts w:ascii="Avenir Next LT Pro Light" w:hAnsi="Avenir Next LT Pro Light"/>
+          <w:sz w:val="22"/>
+          <w:szCs w:val="22"/>
         </w:rPr>
       </w:pPr>
     </w:p>
@@ -2847,6 +2975,7 @@
   <w:style w:type="character" w:default="1" w:styleId="DefaultParagraphFont">
     <w:name w:val="Default Paragraph Font"/>
     <w:uiPriority w:val="1"/>
+    <w:semiHidden/>
     <w:unhideWhenUsed/>
   </w:style>
   <w:style w:type="table" w:default="1" w:styleId="TableNormal">

</xml_diff>